<commit_message>
moi lung, dau dau
</commit_message>
<xml_diff>
--- a/daotao/web/php/ghi/note.docx
+++ b/daotao/web/php/ghi/note.docx
@@ -50,11 +50,47 @@
           <w:lang w:val="en-US"/>
         </w:rPr>
       </w:pPr>
-      <w:r>
-        <w:rPr>
-          <w:lang w:val="en-US"/>
-        </w:rPr>
-        <w:t>Gọi __construct của lớp cha: parent::_construct</w:t>
+      <w:proofErr w:type="spellStart"/>
+      <w:r>
+        <w:rPr>
+          <w:lang w:val="en-US"/>
+        </w:rPr>
+        <w:t>Gọi</w:t>
+      </w:r>
+      <w:proofErr w:type="spellEnd"/>
+      <w:r>
+        <w:rPr>
+          <w:lang w:val="en-US"/>
+        </w:rPr>
+        <w:t xml:space="preserve"> __construct </w:t>
+      </w:r>
+      <w:proofErr w:type="spellStart"/>
+      <w:r>
+        <w:rPr>
+          <w:lang w:val="en-US"/>
+        </w:rPr>
+        <w:t>của</w:t>
+      </w:r>
+      <w:proofErr w:type="spellEnd"/>
+      <w:r>
+        <w:rPr>
+          <w:lang w:val="en-US"/>
+        </w:rPr>
+        <w:t xml:space="preserve"> </w:t>
+      </w:r>
+      <w:proofErr w:type="spellStart"/>
+      <w:r>
+        <w:rPr>
+          <w:lang w:val="en-US"/>
+        </w:rPr>
+        <w:t>lớp</w:t>
+      </w:r>
+      <w:proofErr w:type="spellEnd"/>
+      <w:r>
+        <w:rPr>
+          <w:lang w:val="en-US"/>
+        </w:rPr>
+        <w:t xml:space="preserve"> cha: parent::_construct</w:t>
       </w:r>
     </w:p>
     <w:p>
@@ -72,13 +108,111 @@
         <w:rPr>
           <w:lang w:val="en-US"/>
         </w:rPr>
-        <w:t>__destruct()</w:t>
-      </w:r>
-      <w:r>
-        <w:rPr>
-          <w:lang w:val="en-US"/>
-        </w:rPr>
-        <w:t>: thực thi khi obj bị xóa?</w:t>
+        <w:t>__</w:t>
+      </w:r>
+      <w:proofErr w:type="gramStart"/>
+      <w:r>
+        <w:rPr>
+          <w:lang w:val="en-US"/>
+        </w:rPr>
+        <w:t>destruct(</w:t>
+      </w:r>
+      <w:proofErr w:type="gramEnd"/>
+      <w:r>
+        <w:rPr>
+          <w:lang w:val="en-US"/>
+        </w:rPr>
+        <w:t>)</w:t>
+      </w:r>
+      <w:r>
+        <w:rPr>
+          <w:lang w:val="en-US"/>
+        </w:rPr>
+        <w:t xml:space="preserve">: </w:t>
+      </w:r>
+      <w:proofErr w:type="spellStart"/>
+      <w:r>
+        <w:rPr>
+          <w:lang w:val="en-US"/>
+        </w:rPr>
+        <w:t>thực</w:t>
+      </w:r>
+      <w:proofErr w:type="spellEnd"/>
+      <w:r>
+        <w:rPr>
+          <w:lang w:val="en-US"/>
+        </w:rPr>
+        <w:t xml:space="preserve"> </w:t>
+      </w:r>
+      <w:proofErr w:type="spellStart"/>
+      <w:r>
+        <w:rPr>
+          <w:lang w:val="en-US"/>
+        </w:rPr>
+        <w:t>thi</w:t>
+      </w:r>
+      <w:proofErr w:type="spellEnd"/>
+      <w:r>
+        <w:rPr>
+          <w:lang w:val="en-US"/>
+        </w:rPr>
+        <w:t xml:space="preserve"> </w:t>
+      </w:r>
+      <w:proofErr w:type="spellStart"/>
+      <w:r>
+        <w:rPr>
+          <w:lang w:val="en-US"/>
+        </w:rPr>
+        <w:t>khi</w:t>
+      </w:r>
+      <w:proofErr w:type="spellEnd"/>
+      <w:r>
+        <w:rPr>
+          <w:lang w:val="en-US"/>
+        </w:rPr>
+        <w:t xml:space="preserve"> </w:t>
+      </w:r>
+      <w:proofErr w:type="spellStart"/>
+      <w:r>
+        <w:rPr>
+          <w:lang w:val="en-US"/>
+        </w:rPr>
+        <w:t>obj</w:t>
+      </w:r>
+      <w:proofErr w:type="spellEnd"/>
+      <w:r>
+        <w:rPr>
+          <w:lang w:val="en-US"/>
+        </w:rPr>
+        <w:t xml:space="preserve"> </w:t>
+      </w:r>
+      <w:proofErr w:type="spellStart"/>
+      <w:r>
+        <w:rPr>
+          <w:lang w:val="en-US"/>
+        </w:rPr>
+        <w:t>bị</w:t>
+      </w:r>
+      <w:proofErr w:type="spellEnd"/>
+      <w:r>
+        <w:rPr>
+          <w:lang w:val="en-US"/>
+        </w:rPr>
+        <w:t xml:space="preserve"> </w:t>
+      </w:r>
+      <w:proofErr w:type="spellStart"/>
+      <w:r>
+        <w:rPr>
+          <w:lang w:val="en-US"/>
+        </w:rPr>
+        <w:t>xóa</w:t>
+      </w:r>
+      <w:proofErr w:type="spellEnd"/>
+      <w:r>
+        <w:rPr>
+          <w:lang w:val="en-US"/>
+        </w:rPr>
+        <w:t>?</w:t>
       </w:r>
     </w:p>
     <w:p>
@@ -96,8 +230,296 @@
         <w:rPr>
           <w:lang w:val="en-US"/>
         </w:rPr>
-        <w:t>__get($pro): dùng chung với property_exists, dùng để truy xuất 1 pro private, protected, nếu có truy xuất trực tiếp, PHP sẽ tìm coi có hàm này ko</w:t>
-      </w:r>
+        <w:t xml:space="preserve">__get($pro): </w:t>
+      </w:r>
+      <w:proofErr w:type="spellStart"/>
+      <w:r>
+        <w:rPr>
+          <w:lang w:val="en-US"/>
+        </w:rPr>
+        <w:t>dùng</w:t>
+      </w:r>
+      <w:proofErr w:type="spellEnd"/>
+      <w:r>
+        <w:rPr>
+          <w:lang w:val="en-US"/>
+        </w:rPr>
+        <w:t xml:space="preserve"> </w:t>
+      </w:r>
+      <w:proofErr w:type="spellStart"/>
+      <w:r>
+        <w:rPr>
+          <w:lang w:val="en-US"/>
+        </w:rPr>
+        <w:t>chung</w:t>
+      </w:r>
+      <w:proofErr w:type="spellEnd"/>
+      <w:r>
+        <w:rPr>
+          <w:lang w:val="en-US"/>
+        </w:rPr>
+        <w:t xml:space="preserve"> </w:t>
+      </w:r>
+      <w:proofErr w:type="spellStart"/>
+      <w:r>
+        <w:rPr>
+          <w:lang w:val="en-US"/>
+        </w:rPr>
+        <w:t>với</w:t>
+      </w:r>
+      <w:proofErr w:type="spellEnd"/>
+      <w:r>
+        <w:rPr>
+          <w:lang w:val="en-US"/>
+        </w:rPr>
+        <w:t xml:space="preserve"> </w:t>
+      </w:r>
+      <w:proofErr w:type="spellStart"/>
+      <w:r>
+        <w:rPr>
+          <w:lang w:val="en-US"/>
+        </w:rPr>
+        <w:t>property_exists</w:t>
+      </w:r>
+      <w:proofErr w:type="spellEnd"/>
+      <w:r>
+        <w:rPr>
+          <w:lang w:val="en-US"/>
+        </w:rPr>
+        <w:t xml:space="preserve">, </w:t>
+      </w:r>
+      <w:proofErr w:type="spellStart"/>
+      <w:r>
+        <w:rPr>
+          <w:lang w:val="en-US"/>
+        </w:rPr>
+        <w:t>dùng</w:t>
+      </w:r>
+      <w:proofErr w:type="spellEnd"/>
+      <w:r>
+        <w:rPr>
+          <w:lang w:val="en-US"/>
+        </w:rPr>
+        <w:t xml:space="preserve"> </w:t>
+      </w:r>
+      <w:proofErr w:type="spellStart"/>
+      <w:r>
+        <w:rPr>
+          <w:lang w:val="en-US"/>
+        </w:rPr>
+        <w:t>để</w:t>
+      </w:r>
+      <w:proofErr w:type="spellEnd"/>
+      <w:r>
+        <w:rPr>
+          <w:lang w:val="en-US"/>
+        </w:rPr>
+        <w:t xml:space="preserve"> </w:t>
+      </w:r>
+      <w:proofErr w:type="spellStart"/>
+      <w:r>
+        <w:rPr>
+          <w:lang w:val="en-US"/>
+        </w:rPr>
+        <w:t>truy</w:t>
+      </w:r>
+      <w:proofErr w:type="spellEnd"/>
+      <w:r>
+        <w:rPr>
+          <w:lang w:val="en-US"/>
+        </w:rPr>
+        <w:t xml:space="preserve"> </w:t>
+      </w:r>
+      <w:proofErr w:type="spellStart"/>
+      <w:r>
+        <w:rPr>
+          <w:lang w:val="en-US"/>
+        </w:rPr>
+        <w:t>xuất</w:t>
+      </w:r>
+      <w:proofErr w:type="spellEnd"/>
+      <w:r>
+        <w:rPr>
+          <w:lang w:val="en-US"/>
+        </w:rPr>
+        <w:t xml:space="preserve"> 1 pro private, protected, </w:t>
+      </w:r>
+      <w:proofErr w:type="spellStart"/>
+      <w:r>
+        <w:rPr>
+          <w:lang w:val="en-US"/>
+        </w:rPr>
+        <w:t>nếu</w:t>
+      </w:r>
+      <w:proofErr w:type="spellEnd"/>
+      <w:r>
+        <w:rPr>
+          <w:lang w:val="en-US"/>
+        </w:rPr>
+        <w:t xml:space="preserve"> </w:t>
+      </w:r>
+      <w:proofErr w:type="spellStart"/>
+      <w:r>
+        <w:rPr>
+          <w:lang w:val="en-US"/>
+        </w:rPr>
+        <w:t>có</w:t>
+      </w:r>
+      <w:proofErr w:type="spellEnd"/>
+      <w:r>
+        <w:rPr>
+          <w:lang w:val="en-US"/>
+        </w:rPr>
+        <w:t xml:space="preserve"> </w:t>
+      </w:r>
+      <w:proofErr w:type="spellStart"/>
+      <w:r>
+        <w:rPr>
+          <w:lang w:val="en-US"/>
+        </w:rPr>
+        <w:t>truy</w:t>
+      </w:r>
+      <w:proofErr w:type="spellEnd"/>
+      <w:r>
+        <w:rPr>
+          <w:lang w:val="en-US"/>
+        </w:rPr>
+        <w:t xml:space="preserve"> </w:t>
+      </w:r>
+      <w:proofErr w:type="spellStart"/>
+      <w:r>
+        <w:rPr>
+          <w:lang w:val="en-US"/>
+        </w:rPr>
+        <w:t>xuất</w:t>
+      </w:r>
+      <w:proofErr w:type="spellEnd"/>
+      <w:r>
+        <w:rPr>
+          <w:lang w:val="en-US"/>
+        </w:rPr>
+        <w:t xml:space="preserve"> </w:t>
+      </w:r>
+      <w:proofErr w:type="spellStart"/>
+      <w:r>
+        <w:rPr>
+          <w:lang w:val="en-US"/>
+        </w:rPr>
+        <w:t>trực</w:t>
+      </w:r>
+      <w:proofErr w:type="spellEnd"/>
+      <w:r>
+        <w:rPr>
+          <w:lang w:val="en-US"/>
+        </w:rPr>
+        <w:t xml:space="preserve"> </w:t>
+      </w:r>
+      <w:proofErr w:type="spellStart"/>
+      <w:r>
+        <w:rPr>
+          <w:lang w:val="en-US"/>
+        </w:rPr>
+        <w:t>tiếp</w:t>
+      </w:r>
+      <w:proofErr w:type="spellEnd"/>
+      <w:r>
+        <w:rPr>
+          <w:lang w:val="en-US"/>
+        </w:rPr>
+        <w:t xml:space="preserve">, PHP </w:t>
+      </w:r>
+      <w:proofErr w:type="spellStart"/>
+      <w:r>
+        <w:rPr>
+          <w:lang w:val="en-US"/>
+        </w:rPr>
+        <w:t>sẽ</w:t>
+      </w:r>
+      <w:proofErr w:type="spellEnd"/>
+      <w:r>
+        <w:rPr>
+          <w:lang w:val="en-US"/>
+        </w:rPr>
+        <w:t xml:space="preserve"> </w:t>
+      </w:r>
+      <w:proofErr w:type="spellStart"/>
+      <w:r>
+        <w:rPr>
+          <w:lang w:val="en-US"/>
+        </w:rPr>
+        <w:t>tìm</w:t>
+      </w:r>
+      <w:proofErr w:type="spellEnd"/>
+      <w:r>
+        <w:rPr>
+          <w:lang w:val="en-US"/>
+        </w:rPr>
+        <w:t xml:space="preserve"> </w:t>
+      </w:r>
+      <w:proofErr w:type="spellStart"/>
+      <w:r>
+        <w:rPr>
+          <w:lang w:val="en-US"/>
+        </w:rPr>
+        <w:t>coi</w:t>
+      </w:r>
+      <w:proofErr w:type="spellEnd"/>
+      <w:r>
+        <w:rPr>
+          <w:lang w:val="en-US"/>
+        </w:rPr>
+        <w:t xml:space="preserve"> </w:t>
+      </w:r>
+      <w:proofErr w:type="spellStart"/>
+      <w:r>
+        <w:rPr>
+          <w:lang w:val="en-US"/>
+        </w:rPr>
+        <w:t>có</w:t>
+      </w:r>
+      <w:proofErr w:type="spellEnd"/>
+      <w:r>
+        <w:rPr>
+          <w:lang w:val="en-US"/>
+        </w:rPr>
+        <w:t xml:space="preserve"> </w:t>
+      </w:r>
+      <w:proofErr w:type="spellStart"/>
+      <w:r>
+        <w:rPr>
+          <w:lang w:val="en-US"/>
+        </w:rPr>
+        <w:t>hàm</w:t>
+      </w:r>
+      <w:proofErr w:type="spellEnd"/>
+      <w:r>
+        <w:rPr>
+          <w:lang w:val="en-US"/>
+        </w:rPr>
+        <w:t xml:space="preserve"> </w:t>
+      </w:r>
+      <w:proofErr w:type="spellStart"/>
+      <w:r>
+        <w:rPr>
+          <w:lang w:val="en-US"/>
+        </w:rPr>
+        <w:t>này</w:t>
+      </w:r>
+      <w:proofErr w:type="spellEnd"/>
+      <w:r>
+        <w:rPr>
+          <w:lang w:val="en-US"/>
+        </w:rPr>
+        <w:t xml:space="preserve"> </w:t>
+      </w:r>
+      <w:proofErr w:type="spellStart"/>
+      <w:r>
+        <w:rPr>
+          <w:lang w:val="en-US"/>
+        </w:rPr>
+        <w:t>ko</w:t>
+      </w:r>
+      <w:proofErr w:type="spellEnd"/>
     </w:p>
     <w:p>
       <w:pPr>
@@ -114,7 +536,21 @@
         <w:rPr>
           <w:lang w:val="en-US"/>
         </w:rPr>
-        <w:t>__set($pro, $val)</w:t>
+        <w:t>__set($pro, $</w:t>
+      </w:r>
+      <w:proofErr w:type="spellStart"/>
+      <w:r>
+        <w:rPr>
+          <w:lang w:val="en-US"/>
+        </w:rPr>
+        <w:t>val</w:t>
+      </w:r>
+      <w:proofErr w:type="spellEnd"/>
+      <w:r>
+        <w:rPr>
+          <w:lang w:val="en-US"/>
+        </w:rPr>
+        <w:t>)</w:t>
       </w:r>
     </w:p>
     <w:p>
@@ -132,7 +568,21 @@
         <w:rPr>
           <w:lang w:val="en-US"/>
         </w:rPr>
-        <w:t>__isset(), __unset()</w:t>
+        <w:t>__</w:t>
+      </w:r>
+      <w:proofErr w:type="spellStart"/>
+      <w:r>
+        <w:rPr>
+          <w:lang w:val="en-US"/>
+        </w:rPr>
+        <w:t>isset</w:t>
+      </w:r>
+      <w:proofErr w:type="spellEnd"/>
+      <w:r>
+        <w:rPr>
+          <w:lang w:val="en-US"/>
+        </w:rPr>
+        <w:t>(), __unset()</w:t>
       </w:r>
     </w:p>
     <w:p>
@@ -150,8 +600,128 @@
         <w:rPr>
           <w:lang w:val="en-US"/>
         </w:rPr>
-        <w:t>__toString(): khi echo 1 object, nó sẽ gọi tới hàm này trc</w:t>
-      </w:r>
+        <w:t>__</w:t>
+      </w:r>
+      <w:proofErr w:type="spellStart"/>
+      <w:r>
+        <w:rPr>
+          <w:lang w:val="en-US"/>
+        </w:rPr>
+        <w:t>toString</w:t>
+      </w:r>
+      <w:proofErr w:type="spellEnd"/>
+      <w:r>
+        <w:rPr>
+          <w:lang w:val="en-US"/>
+        </w:rPr>
+        <w:t xml:space="preserve">(): </w:t>
+      </w:r>
+      <w:proofErr w:type="spellStart"/>
+      <w:r>
+        <w:rPr>
+          <w:lang w:val="en-US"/>
+        </w:rPr>
+        <w:t>khi</w:t>
+      </w:r>
+      <w:proofErr w:type="spellEnd"/>
+      <w:r>
+        <w:rPr>
+          <w:lang w:val="en-US"/>
+        </w:rPr>
+        <w:t xml:space="preserve"> echo 1 object, </w:t>
+      </w:r>
+      <w:proofErr w:type="spellStart"/>
+      <w:r>
+        <w:rPr>
+          <w:lang w:val="en-US"/>
+        </w:rPr>
+        <w:t>nó</w:t>
+      </w:r>
+      <w:proofErr w:type="spellEnd"/>
+      <w:r>
+        <w:rPr>
+          <w:lang w:val="en-US"/>
+        </w:rPr>
+        <w:t xml:space="preserve"> </w:t>
+      </w:r>
+      <w:proofErr w:type="spellStart"/>
+      <w:r>
+        <w:rPr>
+          <w:lang w:val="en-US"/>
+        </w:rPr>
+        <w:t>sẽ</w:t>
+      </w:r>
+      <w:proofErr w:type="spellEnd"/>
+      <w:r>
+        <w:rPr>
+          <w:lang w:val="en-US"/>
+        </w:rPr>
+        <w:t xml:space="preserve"> </w:t>
+      </w:r>
+      <w:proofErr w:type="spellStart"/>
+      <w:r>
+        <w:rPr>
+          <w:lang w:val="en-US"/>
+        </w:rPr>
+        <w:t>gọi</w:t>
+      </w:r>
+      <w:proofErr w:type="spellEnd"/>
+      <w:r>
+        <w:rPr>
+          <w:lang w:val="en-US"/>
+        </w:rPr>
+        <w:t xml:space="preserve"> </w:t>
+      </w:r>
+      <w:proofErr w:type="spellStart"/>
+      <w:r>
+        <w:rPr>
+          <w:lang w:val="en-US"/>
+        </w:rPr>
+        <w:t>tới</w:t>
+      </w:r>
+      <w:proofErr w:type="spellEnd"/>
+      <w:r>
+        <w:rPr>
+          <w:lang w:val="en-US"/>
+        </w:rPr>
+        <w:t xml:space="preserve"> </w:t>
+      </w:r>
+      <w:proofErr w:type="spellStart"/>
+      <w:r>
+        <w:rPr>
+          <w:lang w:val="en-US"/>
+        </w:rPr>
+        <w:t>hàm</w:t>
+      </w:r>
+      <w:proofErr w:type="spellEnd"/>
+      <w:r>
+        <w:rPr>
+          <w:lang w:val="en-US"/>
+        </w:rPr>
+        <w:t xml:space="preserve"> </w:t>
+      </w:r>
+      <w:proofErr w:type="spellStart"/>
+      <w:r>
+        <w:rPr>
+          <w:lang w:val="en-US"/>
+        </w:rPr>
+        <w:t>này</w:t>
+      </w:r>
+      <w:proofErr w:type="spellEnd"/>
+      <w:r>
+        <w:rPr>
+          <w:lang w:val="en-US"/>
+        </w:rPr>
+        <w:t xml:space="preserve"> </w:t>
+      </w:r>
+      <w:proofErr w:type="spellStart"/>
+      <w:r>
+        <w:rPr>
+          <w:lang w:val="en-US"/>
+        </w:rPr>
+        <w:t>trc</w:t>
+      </w:r>
+      <w:proofErr w:type="spellEnd"/>
     </w:p>
     <w:p>
       <w:pPr>
@@ -175,7 +745,77 @@
           <w:lang w:val="en-US"/>
         </w:rPr>
         <w:softHyphen/>
-        <w:t>__call($method, $params): dùng khi client gọi method ko public</w:t>
+        <w:t>__call($method, $</w:t>
+      </w:r>
+      <w:proofErr w:type="spellStart"/>
+      <w:r>
+        <w:rPr>
+          <w:lang w:val="en-US"/>
+        </w:rPr>
+        <w:t>params</w:t>
+      </w:r>
+      <w:proofErr w:type="spellEnd"/>
+      <w:r>
+        <w:rPr>
+          <w:lang w:val="en-US"/>
+        </w:rPr>
+        <w:t xml:space="preserve">): </w:t>
+      </w:r>
+      <w:proofErr w:type="spellStart"/>
+      <w:r>
+        <w:rPr>
+          <w:lang w:val="en-US"/>
+        </w:rPr>
+        <w:t>dùng</w:t>
+      </w:r>
+      <w:proofErr w:type="spellEnd"/>
+      <w:r>
+        <w:rPr>
+          <w:lang w:val="en-US"/>
+        </w:rPr>
+        <w:t xml:space="preserve"> </w:t>
+      </w:r>
+      <w:proofErr w:type="spellStart"/>
+      <w:r>
+        <w:rPr>
+          <w:lang w:val="en-US"/>
+        </w:rPr>
+        <w:t>khi</w:t>
+      </w:r>
+      <w:proofErr w:type="spellEnd"/>
+      <w:r>
+        <w:rPr>
+          <w:lang w:val="en-US"/>
+        </w:rPr>
+        <w:t xml:space="preserve"> client </w:t>
+      </w:r>
+      <w:proofErr w:type="spellStart"/>
+      <w:r>
+        <w:rPr>
+          <w:lang w:val="en-US"/>
+        </w:rPr>
+        <w:t>gọi</w:t>
+      </w:r>
+      <w:proofErr w:type="spellEnd"/>
+      <w:r>
+        <w:rPr>
+          <w:lang w:val="en-US"/>
+        </w:rPr>
+        <w:t xml:space="preserve"> method </w:t>
+      </w:r>
+      <w:proofErr w:type="spellStart"/>
+      <w:r>
+        <w:rPr>
+          <w:lang w:val="en-US"/>
+        </w:rPr>
+        <w:t>ko</w:t>
+      </w:r>
+      <w:proofErr w:type="spellEnd"/>
+      <w:r>
+        <w:rPr>
+          <w:lang w:val="en-US"/>
+        </w:rPr>
+        <w:t xml:space="preserve"> public</w:t>
       </w:r>
     </w:p>
     <w:p>
@@ -193,19 +833,273 @@
         <w:rPr>
           <w:lang w:val="en-US"/>
         </w:rPr>
-        <w:t>Clone: copy object, chứ ko chỉ lấy tham chiếu</w:t>
-      </w:r>
-      <w:r>
-        <w:rPr>
-          <w:lang w:val="en-US"/>
-        </w:rPr>
-        <w:t>, nhưng nếu có obj trong obj thì sẽ vẫn còn tham chiếu</w:t>
-      </w:r>
-      <w:r>
-        <w:rPr>
-          <w:lang w:val="en-US"/>
-        </w:rPr>
-        <w:t xml:space="preserve"> =&gt; dùng __clone</w:t>
+        <w:t xml:space="preserve">Clone: copy object, </w:t>
+      </w:r>
+      <w:proofErr w:type="spellStart"/>
+      <w:r>
+        <w:rPr>
+          <w:lang w:val="en-US"/>
+        </w:rPr>
+        <w:t>chứ</w:t>
+      </w:r>
+      <w:proofErr w:type="spellEnd"/>
+      <w:r>
+        <w:rPr>
+          <w:lang w:val="en-US"/>
+        </w:rPr>
+        <w:t xml:space="preserve"> </w:t>
+      </w:r>
+      <w:proofErr w:type="spellStart"/>
+      <w:r>
+        <w:rPr>
+          <w:lang w:val="en-US"/>
+        </w:rPr>
+        <w:t>ko</w:t>
+      </w:r>
+      <w:proofErr w:type="spellEnd"/>
+      <w:r>
+        <w:rPr>
+          <w:lang w:val="en-US"/>
+        </w:rPr>
+        <w:t xml:space="preserve"> </w:t>
+      </w:r>
+      <w:proofErr w:type="spellStart"/>
+      <w:r>
+        <w:rPr>
+          <w:lang w:val="en-US"/>
+        </w:rPr>
+        <w:t>chỉ</w:t>
+      </w:r>
+      <w:proofErr w:type="spellEnd"/>
+      <w:r>
+        <w:rPr>
+          <w:lang w:val="en-US"/>
+        </w:rPr>
+        <w:t xml:space="preserve"> </w:t>
+      </w:r>
+      <w:proofErr w:type="spellStart"/>
+      <w:r>
+        <w:rPr>
+          <w:lang w:val="en-US"/>
+        </w:rPr>
+        <w:t>lấy</w:t>
+      </w:r>
+      <w:proofErr w:type="spellEnd"/>
+      <w:r>
+        <w:rPr>
+          <w:lang w:val="en-US"/>
+        </w:rPr>
+        <w:t xml:space="preserve"> </w:t>
+      </w:r>
+      <w:proofErr w:type="spellStart"/>
+      <w:r>
+        <w:rPr>
+          <w:lang w:val="en-US"/>
+        </w:rPr>
+        <w:t>tham</w:t>
+      </w:r>
+      <w:proofErr w:type="spellEnd"/>
+      <w:r>
+        <w:rPr>
+          <w:lang w:val="en-US"/>
+        </w:rPr>
+        <w:t xml:space="preserve"> </w:t>
+      </w:r>
+      <w:proofErr w:type="spellStart"/>
+      <w:r>
+        <w:rPr>
+          <w:lang w:val="en-US"/>
+        </w:rPr>
+        <w:t>chiếu</w:t>
+      </w:r>
+      <w:proofErr w:type="spellEnd"/>
+      <w:r>
+        <w:rPr>
+          <w:lang w:val="en-US"/>
+        </w:rPr>
+        <w:t xml:space="preserve">, </w:t>
+      </w:r>
+      <w:proofErr w:type="spellStart"/>
+      <w:r>
+        <w:rPr>
+          <w:lang w:val="en-US"/>
+        </w:rPr>
+        <w:t>nhưng</w:t>
+      </w:r>
+      <w:proofErr w:type="spellEnd"/>
+      <w:r>
+        <w:rPr>
+          <w:lang w:val="en-US"/>
+        </w:rPr>
+        <w:t xml:space="preserve"> </w:t>
+      </w:r>
+      <w:proofErr w:type="spellStart"/>
+      <w:r>
+        <w:rPr>
+          <w:lang w:val="en-US"/>
+        </w:rPr>
+        <w:t>nếu</w:t>
+      </w:r>
+      <w:proofErr w:type="spellEnd"/>
+      <w:r>
+        <w:rPr>
+          <w:lang w:val="en-US"/>
+        </w:rPr>
+        <w:t xml:space="preserve"> </w:t>
+      </w:r>
+      <w:proofErr w:type="spellStart"/>
+      <w:r>
+        <w:rPr>
+          <w:lang w:val="en-US"/>
+        </w:rPr>
+        <w:t>có</w:t>
+      </w:r>
+      <w:proofErr w:type="spellEnd"/>
+      <w:r>
+        <w:rPr>
+          <w:lang w:val="en-US"/>
+        </w:rPr>
+        <w:t xml:space="preserve"> </w:t>
+      </w:r>
+      <w:proofErr w:type="spellStart"/>
+      <w:r>
+        <w:rPr>
+          <w:lang w:val="en-US"/>
+        </w:rPr>
+        <w:t>obj</w:t>
+      </w:r>
+      <w:proofErr w:type="spellEnd"/>
+      <w:r>
+        <w:rPr>
+          <w:lang w:val="en-US"/>
+        </w:rPr>
+        <w:t xml:space="preserve"> </w:t>
+      </w:r>
+      <w:proofErr w:type="spellStart"/>
+      <w:r>
+        <w:rPr>
+          <w:lang w:val="en-US"/>
+        </w:rPr>
+        <w:t>trong</w:t>
+      </w:r>
+      <w:proofErr w:type="spellEnd"/>
+      <w:r>
+        <w:rPr>
+          <w:lang w:val="en-US"/>
+        </w:rPr>
+        <w:t xml:space="preserve"> </w:t>
+      </w:r>
+      <w:proofErr w:type="spellStart"/>
+      <w:r>
+        <w:rPr>
+          <w:lang w:val="en-US"/>
+        </w:rPr>
+        <w:t>obj</w:t>
+      </w:r>
+      <w:proofErr w:type="spellEnd"/>
+      <w:r>
+        <w:rPr>
+          <w:lang w:val="en-US"/>
+        </w:rPr>
+        <w:t xml:space="preserve"> </w:t>
+      </w:r>
+      <w:proofErr w:type="spellStart"/>
+      <w:r>
+        <w:rPr>
+          <w:lang w:val="en-US"/>
+        </w:rPr>
+        <w:t>thì</w:t>
+      </w:r>
+      <w:proofErr w:type="spellEnd"/>
+      <w:r>
+        <w:rPr>
+          <w:lang w:val="en-US"/>
+        </w:rPr>
+        <w:t xml:space="preserve"> </w:t>
+      </w:r>
+      <w:proofErr w:type="spellStart"/>
+      <w:r>
+        <w:rPr>
+          <w:lang w:val="en-US"/>
+        </w:rPr>
+        <w:t>sẽ</w:t>
+      </w:r>
+      <w:proofErr w:type="spellEnd"/>
+      <w:r>
+        <w:rPr>
+          <w:lang w:val="en-US"/>
+        </w:rPr>
+        <w:t xml:space="preserve"> </w:t>
+      </w:r>
+      <w:proofErr w:type="spellStart"/>
+      <w:r>
+        <w:rPr>
+          <w:lang w:val="en-US"/>
+        </w:rPr>
+        <w:t>vẫn</w:t>
+      </w:r>
+      <w:proofErr w:type="spellEnd"/>
+      <w:r>
+        <w:rPr>
+          <w:lang w:val="en-US"/>
+        </w:rPr>
+        <w:t xml:space="preserve"> </w:t>
+      </w:r>
+      <w:proofErr w:type="spellStart"/>
+      <w:r>
+        <w:rPr>
+          <w:lang w:val="en-US"/>
+        </w:rPr>
+        <w:t>còn</w:t>
+      </w:r>
+      <w:proofErr w:type="spellEnd"/>
+      <w:r>
+        <w:rPr>
+          <w:lang w:val="en-US"/>
+        </w:rPr>
+        <w:t xml:space="preserve"> </w:t>
+      </w:r>
+      <w:proofErr w:type="spellStart"/>
+      <w:r>
+        <w:rPr>
+          <w:lang w:val="en-US"/>
+        </w:rPr>
+        <w:t>tham</w:t>
+      </w:r>
+      <w:proofErr w:type="spellEnd"/>
+      <w:r>
+        <w:rPr>
+          <w:lang w:val="en-US"/>
+        </w:rPr>
+        <w:t xml:space="preserve"> </w:t>
+      </w:r>
+      <w:proofErr w:type="spellStart"/>
+      <w:r>
+        <w:rPr>
+          <w:lang w:val="en-US"/>
+        </w:rPr>
+        <w:t>chiếu</w:t>
+      </w:r>
+      <w:proofErr w:type="spellEnd"/>
+      <w:r>
+        <w:rPr>
+          <w:lang w:val="en-US"/>
+        </w:rPr>
+        <w:t xml:space="preserve"> =&gt; </w:t>
+      </w:r>
+      <w:proofErr w:type="spellStart"/>
+      <w:r>
+        <w:rPr>
+          <w:lang w:val="en-US"/>
+        </w:rPr>
+        <w:t>dùng</w:t>
+      </w:r>
+      <w:proofErr w:type="spellEnd"/>
+      <w:r>
+        <w:rPr>
+          <w:lang w:val="en-US"/>
+        </w:rPr>
+        <w:t xml:space="preserve"> __clone</w:t>
       </w:r>
     </w:p>
     <w:p>
@@ -223,7 +1117,90 @@
         <w:rPr>
           <w:lang w:val="en-US"/>
         </w:rPr>
-        <w:t>__invoke: dùng obj như 1 hàm</w:t>
+        <w:t xml:space="preserve">__invoke: </w:t>
+      </w:r>
+      <w:proofErr w:type="spellStart"/>
+      <w:r>
+        <w:rPr>
+          <w:lang w:val="en-US"/>
+        </w:rPr>
+        <w:t>dùng</w:t>
+      </w:r>
+      <w:proofErr w:type="spellEnd"/>
+      <w:r>
+        <w:rPr>
+          <w:lang w:val="en-US"/>
+        </w:rPr>
+        <w:t xml:space="preserve"> </w:t>
+      </w:r>
+      <w:proofErr w:type="spellStart"/>
+      <w:r>
+        <w:rPr>
+          <w:lang w:val="en-US"/>
+        </w:rPr>
+        <w:t>obj</w:t>
+      </w:r>
+      <w:proofErr w:type="spellEnd"/>
+      <w:r>
+        <w:rPr>
+          <w:lang w:val="en-US"/>
+        </w:rPr>
+        <w:t xml:space="preserve"> </w:t>
+      </w:r>
+      <w:proofErr w:type="spellStart"/>
+      <w:r>
+        <w:rPr>
+          <w:lang w:val="en-US"/>
+        </w:rPr>
+        <w:t>như</w:t>
+      </w:r>
+      <w:proofErr w:type="spellEnd"/>
+      <w:r>
+        <w:rPr>
+          <w:lang w:val="en-US"/>
+        </w:rPr>
+        <w:t xml:space="preserve"> 1 </w:t>
+      </w:r>
+      <w:proofErr w:type="spellStart"/>
+      <w:r>
+        <w:rPr>
+          <w:lang w:val="en-US"/>
+        </w:rPr>
+        <w:t>hàm</w:t>
+      </w:r>
+      <w:proofErr w:type="spellEnd"/>
+    </w:p>
+    <w:p>
+      <w:pPr>
+        <w:rPr>
+          <w:lang w:val="en-US"/>
+        </w:rPr>
+      </w:pPr>
+      <w:r>
+        <w:rPr>
+          <w:lang w:val="en-US"/>
+        </w:rPr>
+        <w:br w:type="page"/>
+      </w:r>
+    </w:p>
+    <w:p>
+      <w:pPr>
+        <w:rPr>
+          <w:b/>
+          <w:sz w:val="36"/>
+          <w:szCs w:val="36"/>
+          <w:lang w:val="en-US"/>
+        </w:rPr>
+      </w:pPr>
+      <w:r>
+        <w:rPr>
+          <w:b/>
+          <w:sz w:val="36"/>
+          <w:szCs w:val="36"/>
+          <w:lang w:val="en-US"/>
+        </w:rPr>
+        <w:lastRenderedPageBreak/>
+        <w:t>Exception</w:t>
       </w:r>
     </w:p>
     <w:p>
@@ -237,6 +1214,2359 @@
           <w:lang w:val="en-US"/>
         </w:rPr>
       </w:pPr>
+      <w:proofErr w:type="spellStart"/>
+      <w:r>
+        <w:rPr>
+          <w:lang w:val="en-US"/>
+        </w:rPr>
+        <w:t>Throwable</w:t>
+      </w:r>
+      <w:proofErr w:type="spellEnd"/>
+      <w:r>
+        <w:rPr>
+          <w:lang w:val="en-US"/>
+        </w:rPr>
+        <w:t xml:space="preserve"> interface</w:t>
+      </w:r>
+    </w:p>
+    <w:p>
+      <w:pPr>
+        <w:pStyle w:val="ListParagraph"/>
+        <w:numPr>
+          <w:ilvl w:val="0"/>
+          <w:numId w:val="1"/>
+        </w:numPr>
+        <w:rPr>
+          <w:lang w:val="en-US"/>
+        </w:rPr>
+      </w:pPr>
+      <w:hyperlink r:id="rId5" w:history="1">
+        <w:r>
+          <w:rPr>
+            <w:rStyle w:val="Hyperlink"/>
+            <w:lang w:val="en-US"/>
+          </w:rPr>
+          <w:t>https://trowski.com/2015/06/24/throwable-exceptions-and-errors-in-php7/</w:t>
+        </w:r>
+      </w:hyperlink>
+    </w:p>
+    <w:p>
+      <w:pPr>
+        <w:pStyle w:val="ListParagraph"/>
+        <w:rPr>
+          <w:lang w:val="en-US"/>
+        </w:rPr>
+      </w:pPr>
+    </w:p>
+    <w:p>
+      <w:pPr>
+        <w:pStyle w:val="ListParagraph"/>
+        <w:numPr>
+          <w:ilvl w:val="0"/>
+          <w:numId w:val="1"/>
+        </w:numPr>
+        <w:rPr>
+          <w:lang w:val="en-US"/>
+        </w:rPr>
+      </w:pPr>
+      <w:hyperlink r:id="rId6" w:history="1">
+        <w:r>
+          <w:rPr>
+            <w:rStyle w:val="Hyperlink"/>
+            <w:lang w:val="en-US"/>
+          </w:rPr>
+          <w:t>https://www.quora.com/What-are-the-major-difference-between-PHP-5-and-PHP-7</w:t>
+        </w:r>
+      </w:hyperlink>
+    </w:p>
+    <w:p>
+      <w:pPr>
+        <w:pStyle w:val="ListParagraph"/>
+        <w:numPr>
+          <w:ilvl w:val="0"/>
+          <w:numId w:val="1"/>
+        </w:numPr>
+        <w:rPr>
+          <w:lang w:val="en-US"/>
+        </w:rPr>
+      </w:pPr>
+      <w:hyperlink r:id="rId7" w:history="1">
+        <w:r>
+          <w:rPr>
+            <w:rStyle w:val="Hyperlink"/>
+            <w:lang w:val="en-US"/>
+          </w:rPr>
+          <w:t>http://blog.teamtreehouse.com/5-new-features-php-7</w:t>
+        </w:r>
+      </w:hyperlink>
+    </w:p>
+    <w:p>
+      <w:pPr>
+        <w:pStyle w:val="ListParagraph"/>
+        <w:numPr>
+          <w:ilvl w:val="0"/>
+          <w:numId w:val="1"/>
+        </w:numPr>
+        <w:rPr>
+          <w:lang w:val="en-US"/>
+        </w:rPr>
+      </w:pPr>
+      <w:hyperlink r:id="rId8" w:history="1">
+        <w:r>
+          <w:rPr>
+            <w:rStyle w:val="Hyperlink"/>
+            <w:lang w:val="en-US"/>
+          </w:rPr>
+          <w:t>http://ralphschindler.com/2010/09/15/exception-best-practices-in-php-5-3</w:t>
+        </w:r>
+      </w:hyperlink>
+    </w:p>
+    <w:p>
+      <w:pPr>
+        <w:pStyle w:val="ListParagraph"/>
+        <w:numPr>
+          <w:ilvl w:val="0"/>
+          <w:numId w:val="1"/>
+        </w:numPr>
+        <w:rPr>
+          <w:lang w:val="en-US"/>
+        </w:rPr>
+      </w:pPr>
+      <w:hyperlink r:id="rId9" w:history="1">
+        <w:r>
+          <w:rPr>
+            <w:rStyle w:val="Hyperlink"/>
+            <w:lang w:val="en-US"/>
+          </w:rPr>
+          <w:t>https://www.theodo.fr/blog/2014/04/manage-php-errors-and-exceptions-in-your-project/</w:t>
+        </w:r>
+      </w:hyperlink>
+    </w:p>
+    <w:p>
+      <w:pPr>
+        <w:pStyle w:val="ListParagraph"/>
+        <w:numPr>
+          <w:ilvl w:val="0"/>
+          <w:numId w:val="1"/>
+        </w:numPr>
+        <w:rPr>
+          <w:lang w:val="en-US"/>
+        </w:rPr>
+      </w:pPr>
+      <w:hyperlink r:id="rId10" w:history="1">
+        <w:r>
+          <w:rPr>
+            <w:rStyle w:val="Hyperlink"/>
+            <w:lang w:val="en-US"/>
+          </w:rPr>
+          <w:t>https://daveyshafik.com/archives/69237-an-exceptional-change-in-php-7-0.html</w:t>
+        </w:r>
+      </w:hyperlink>
+    </w:p>
+    <w:p>
+      <w:pPr>
+        <w:pStyle w:val="ListParagraph"/>
+        <w:numPr>
+          <w:ilvl w:val="0"/>
+          <w:numId w:val="1"/>
+        </w:numPr>
+        <w:rPr>
+          <w:lang w:val="en-US"/>
+        </w:rPr>
+      </w:pPr>
+      <w:hyperlink r:id="rId11" w:history="1">
+        <w:r>
+          <w:rPr>
+            <w:rStyle w:val="Hyperlink"/>
+            <w:lang w:val="en-US"/>
+          </w:rPr>
+          <w:t>http://www.guru99.com/error-handling-and-exceptions.html</w:t>
+        </w:r>
+      </w:hyperlink>
+    </w:p>
+    <w:p>
+      <w:pPr>
+        <w:pStyle w:val="ListParagraph"/>
+        <w:numPr>
+          <w:ilvl w:val="0"/>
+          <w:numId w:val="1"/>
+        </w:numPr>
+        <w:rPr>
+          <w:lang w:val="en-US"/>
+        </w:rPr>
+      </w:pPr>
+      <w:hyperlink r:id="rId12" w:history="1">
+        <w:r>
+          <w:rPr>
+            <w:rStyle w:val="Hyperlink"/>
+            <w:lang w:val="en-US"/>
+          </w:rPr>
+          <w:t>https://www.alainschlesser.com/structuring-php-exceptions/</w:t>
+        </w:r>
+      </w:hyperlink>
+    </w:p>
+    <w:p>
+      <w:pPr>
+        <w:pStyle w:val="ListParagraph"/>
+        <w:numPr>
+          <w:ilvl w:val="0"/>
+          <w:numId w:val="1"/>
+        </w:numPr>
+        <w:rPr>
+          <w:lang w:val="en-US"/>
+        </w:rPr>
+      </w:pPr>
+      <w:hyperlink r:id="rId13" w:history="1">
+        <w:r>
+          <w:rPr>
+            <w:rStyle w:val="Hyperlink"/>
+            <w:lang w:val="en-US"/>
+          </w:rPr>
+          <w:t>https://www.sitepoint.com/exceptional-exceptions/</w:t>
+        </w:r>
+      </w:hyperlink>
+    </w:p>
+    <w:p>
+      <w:pPr>
+        <w:pStyle w:val="ListParagraph"/>
+        <w:numPr>
+          <w:ilvl w:val="0"/>
+          <w:numId w:val="1"/>
+        </w:numPr>
+        <w:rPr>
+          <w:lang w:val="en-US"/>
+        </w:rPr>
+      </w:pPr>
+      <w:hyperlink r:id="rId14" w:history="1">
+        <w:r>
+          <w:rPr>
+            <w:rStyle w:val="Hyperlink"/>
+            <w:lang w:val="en-US"/>
+          </w:rPr>
+          <w:t>https://wiki.haskell.org/Error_vs._Exception</w:t>
+        </w:r>
+      </w:hyperlink>
+    </w:p>
+    <w:p>
+      <w:pPr>
+        <w:pStyle w:val="ListParagraph"/>
+        <w:numPr>
+          <w:ilvl w:val="0"/>
+          <w:numId w:val="1"/>
+        </w:numPr>
+        <w:rPr>
+          <w:lang w:val="en-US"/>
+        </w:rPr>
+      </w:pPr>
+      <w:hyperlink r:id="rId15" w:history="1">
+        <w:r>
+          <w:rPr>
+            <w:rStyle w:val="Hyperlink"/>
+            <w:lang w:val="en-US"/>
+          </w:rPr>
+          <w:t>https://blog.pascal-martin.fr/post/php71-en-flashback-php70.html</w:t>
+        </w:r>
+      </w:hyperlink>
+    </w:p>
+    <w:p>
+      <w:pPr>
+        <w:pStyle w:val="ListParagraph"/>
+        <w:numPr>
+          <w:ilvl w:val="0"/>
+          <w:numId w:val="1"/>
+        </w:numPr>
+        <w:rPr>
+          <w:lang w:val="en-US"/>
+        </w:rPr>
+      </w:pPr>
+    </w:p>
+    <w:p>
+      <w:pPr>
+        <w:pStyle w:val="ListParagraph"/>
+        <w:numPr>
+          <w:ilvl w:val="0"/>
+          <w:numId w:val="1"/>
+        </w:numPr>
+        <w:rPr>
+          <w:lang w:val="en-US"/>
+        </w:rPr>
+      </w:pPr>
+      <w:r>
+        <w:rPr>
+          <w:lang w:val="en-US"/>
+        </w:rPr>
+        <w:t xml:space="preserve">PHP 5 </w:t>
+      </w:r>
+      <w:proofErr w:type="spellStart"/>
+      <w:proofErr w:type="gramStart"/>
+      <w:r>
+        <w:rPr>
+          <w:lang w:val="en-US"/>
+        </w:rPr>
+        <w:t>ko</w:t>
+      </w:r>
+      <w:proofErr w:type="spellEnd"/>
+      <w:proofErr w:type="gramEnd"/>
+      <w:r>
+        <w:rPr>
+          <w:lang w:val="en-US"/>
+        </w:rPr>
+        <w:t xml:space="preserve"> </w:t>
+      </w:r>
+      <w:proofErr w:type="spellStart"/>
+      <w:r>
+        <w:rPr>
+          <w:lang w:val="en-US"/>
+        </w:rPr>
+        <w:t>xư</w:t>
+      </w:r>
+      <w:proofErr w:type="spellEnd"/>
+      <w:r>
+        <w:rPr>
+          <w:lang w:val="en-US"/>
+        </w:rPr>
+        <w:t xml:space="preserve"> </w:t>
+      </w:r>
+      <w:proofErr w:type="spellStart"/>
+      <w:r>
+        <w:rPr>
+          <w:lang w:val="en-US"/>
+        </w:rPr>
+        <w:t>lý</w:t>
+      </w:r>
+      <w:proofErr w:type="spellEnd"/>
+      <w:r>
+        <w:rPr>
+          <w:lang w:val="en-US"/>
+        </w:rPr>
+        <w:t xml:space="preserve"> </w:t>
+      </w:r>
+      <w:proofErr w:type="spellStart"/>
+      <w:r>
+        <w:rPr>
+          <w:lang w:val="en-US"/>
+        </w:rPr>
+        <w:t>các</w:t>
+      </w:r>
+      <w:proofErr w:type="spellEnd"/>
+      <w:r>
+        <w:rPr>
+          <w:lang w:val="en-US"/>
+        </w:rPr>
+        <w:t xml:space="preserve"> </w:t>
+      </w:r>
+      <w:proofErr w:type="spellStart"/>
+      <w:r>
+        <w:rPr>
+          <w:lang w:val="en-US"/>
+        </w:rPr>
+        <w:t>lỗi</w:t>
+      </w:r>
+      <w:proofErr w:type="spellEnd"/>
+      <w:r>
+        <w:rPr>
+          <w:lang w:val="en-US"/>
+        </w:rPr>
+        <w:t xml:space="preserve"> </w:t>
+      </w:r>
+      <w:proofErr w:type="spellStart"/>
+      <w:r>
+        <w:rPr>
+          <w:lang w:val="en-US"/>
+        </w:rPr>
+        <w:t>nghiêm</w:t>
+      </w:r>
+      <w:proofErr w:type="spellEnd"/>
+      <w:r>
+        <w:rPr>
+          <w:lang w:val="en-US"/>
+        </w:rPr>
+        <w:t xml:space="preserve"> </w:t>
+      </w:r>
+      <w:proofErr w:type="spellStart"/>
+      <w:r>
+        <w:rPr>
+          <w:lang w:val="en-US"/>
+        </w:rPr>
+        <w:t>trọng</w:t>
+      </w:r>
+      <w:proofErr w:type="spellEnd"/>
+      <w:r>
+        <w:rPr>
+          <w:lang w:val="en-US"/>
+        </w:rPr>
+        <w:t xml:space="preserve"> (fatal error) </w:t>
+      </w:r>
+      <w:proofErr w:type="spellStart"/>
+      <w:r>
+        <w:rPr>
+          <w:lang w:val="en-US"/>
+        </w:rPr>
+        <w:t>mà</w:t>
+      </w:r>
+      <w:proofErr w:type="spellEnd"/>
+      <w:r>
+        <w:rPr>
+          <w:lang w:val="en-US"/>
+        </w:rPr>
+        <w:t xml:space="preserve"> </w:t>
+      </w:r>
+      <w:proofErr w:type="spellStart"/>
+      <w:r>
+        <w:rPr>
+          <w:lang w:val="en-US"/>
+        </w:rPr>
+        <w:t>sẽ</w:t>
+      </w:r>
+      <w:proofErr w:type="spellEnd"/>
+      <w:r>
+        <w:rPr>
+          <w:lang w:val="en-US"/>
+        </w:rPr>
+        <w:t xml:space="preserve"> </w:t>
+      </w:r>
+      <w:proofErr w:type="spellStart"/>
+      <w:r>
+        <w:rPr>
+          <w:lang w:val="en-US"/>
+        </w:rPr>
+        <w:t>dừng</w:t>
+      </w:r>
+      <w:proofErr w:type="spellEnd"/>
+      <w:r>
+        <w:rPr>
+          <w:lang w:val="en-US"/>
+        </w:rPr>
+        <w:t xml:space="preserve"> </w:t>
+      </w:r>
+      <w:proofErr w:type="spellStart"/>
+      <w:r>
+        <w:rPr>
+          <w:lang w:val="en-US"/>
+        </w:rPr>
+        <w:t>thực</w:t>
+      </w:r>
+      <w:proofErr w:type="spellEnd"/>
+      <w:r>
+        <w:rPr>
+          <w:lang w:val="en-US"/>
+        </w:rPr>
+        <w:t xml:space="preserve"> </w:t>
+      </w:r>
+      <w:proofErr w:type="spellStart"/>
+      <w:r>
+        <w:rPr>
+          <w:lang w:val="en-US"/>
+        </w:rPr>
+        <w:t>thi</w:t>
+      </w:r>
+      <w:proofErr w:type="spellEnd"/>
+      <w:r>
+        <w:rPr>
+          <w:lang w:val="en-US"/>
+        </w:rPr>
+        <w:t xml:space="preserve"> </w:t>
+      </w:r>
+      <w:proofErr w:type="spellStart"/>
+      <w:r>
+        <w:rPr>
+          <w:lang w:val="en-US"/>
+        </w:rPr>
+        <w:t>khi</w:t>
+      </w:r>
+      <w:proofErr w:type="spellEnd"/>
+      <w:r>
+        <w:rPr>
+          <w:lang w:val="en-US"/>
+        </w:rPr>
+        <w:t xml:space="preserve"> </w:t>
+      </w:r>
+      <w:proofErr w:type="spellStart"/>
+      <w:r>
+        <w:rPr>
+          <w:lang w:val="en-US"/>
+        </w:rPr>
+        <w:t>gặp</w:t>
+      </w:r>
+      <w:proofErr w:type="spellEnd"/>
+      <w:r>
+        <w:rPr>
+          <w:lang w:val="en-US"/>
+        </w:rPr>
+        <w:t xml:space="preserve"> </w:t>
+      </w:r>
+      <w:proofErr w:type="spellStart"/>
+      <w:r>
+        <w:rPr>
+          <w:lang w:val="en-US"/>
+        </w:rPr>
+        <w:t>chúng</w:t>
+      </w:r>
+      <w:proofErr w:type="spellEnd"/>
+      <w:r>
+        <w:rPr>
+          <w:lang w:val="en-US"/>
+        </w:rPr>
+        <w:t xml:space="preserve">. </w:t>
+      </w:r>
+      <w:proofErr w:type="spellStart"/>
+      <w:r>
+        <w:rPr>
+          <w:lang w:val="en-US"/>
+        </w:rPr>
+        <w:t>Khi</w:t>
+      </w:r>
+      <w:proofErr w:type="spellEnd"/>
+      <w:r>
+        <w:rPr>
+          <w:lang w:val="en-US"/>
+        </w:rPr>
+        <w:t xml:space="preserve"> </w:t>
+      </w:r>
+      <w:proofErr w:type="spellStart"/>
+      <w:r>
+        <w:rPr>
+          <w:lang w:val="en-US"/>
+        </w:rPr>
+        <w:t>ấy</w:t>
+      </w:r>
+      <w:proofErr w:type="spellEnd"/>
+      <w:r>
+        <w:rPr>
+          <w:lang w:val="en-US"/>
+        </w:rPr>
+        <w:t xml:space="preserve">, user </w:t>
+      </w:r>
+      <w:proofErr w:type="spellStart"/>
+      <w:r>
+        <w:rPr>
+          <w:lang w:val="en-US"/>
+        </w:rPr>
+        <w:t>sẽ</w:t>
+      </w:r>
+      <w:proofErr w:type="spellEnd"/>
+      <w:r>
+        <w:rPr>
+          <w:lang w:val="en-US"/>
+        </w:rPr>
+        <w:t xml:space="preserve"> </w:t>
+      </w:r>
+      <w:proofErr w:type="spellStart"/>
+      <w:r>
+        <w:rPr>
+          <w:lang w:val="en-US"/>
+        </w:rPr>
+        <w:t>thấy</w:t>
+      </w:r>
+      <w:proofErr w:type="spellEnd"/>
+      <w:r>
+        <w:rPr>
+          <w:lang w:val="en-US"/>
+        </w:rPr>
+        <w:t xml:space="preserve"> 1 </w:t>
+      </w:r>
+      <w:proofErr w:type="spellStart"/>
+      <w:r>
+        <w:rPr>
+          <w:lang w:val="en-US"/>
+        </w:rPr>
+        <w:t>trang</w:t>
+      </w:r>
+      <w:proofErr w:type="spellEnd"/>
+      <w:r>
+        <w:rPr>
+          <w:lang w:val="en-US"/>
+        </w:rPr>
+        <w:t xml:space="preserve"> </w:t>
+      </w:r>
+      <w:proofErr w:type="spellStart"/>
+      <w:r>
+        <w:rPr>
+          <w:lang w:val="en-US"/>
+        </w:rPr>
+        <w:t>trắng</w:t>
+      </w:r>
+      <w:proofErr w:type="spellEnd"/>
+      <w:r>
+        <w:rPr>
+          <w:lang w:val="en-US"/>
+        </w:rPr>
+        <w:t xml:space="preserve"> (blank page) </w:t>
+      </w:r>
+      <w:proofErr w:type="spellStart"/>
+      <w:r>
+        <w:rPr>
+          <w:lang w:val="en-US"/>
+        </w:rPr>
+        <w:t>vì</w:t>
+      </w:r>
+      <w:proofErr w:type="spellEnd"/>
+      <w:r>
+        <w:rPr>
+          <w:lang w:val="en-US"/>
+        </w:rPr>
+        <w:t xml:space="preserve"> </w:t>
+      </w:r>
+      <w:proofErr w:type="spellStart"/>
+      <w:proofErr w:type="gramStart"/>
+      <w:r>
+        <w:rPr>
+          <w:lang w:val="en-US"/>
+        </w:rPr>
+        <w:t>ko</w:t>
+      </w:r>
+      <w:proofErr w:type="spellEnd"/>
+      <w:proofErr w:type="gramEnd"/>
+      <w:r>
+        <w:rPr>
+          <w:lang w:val="en-US"/>
+        </w:rPr>
+        <w:t xml:space="preserve"> </w:t>
+      </w:r>
+      <w:proofErr w:type="spellStart"/>
+      <w:r>
+        <w:rPr>
+          <w:lang w:val="en-US"/>
+        </w:rPr>
+        <w:t>có</w:t>
+      </w:r>
+      <w:proofErr w:type="spellEnd"/>
+      <w:r>
+        <w:rPr>
+          <w:lang w:val="en-US"/>
+        </w:rPr>
+        <w:t xml:space="preserve"> </w:t>
+      </w:r>
+      <w:proofErr w:type="spellStart"/>
+      <w:r>
+        <w:rPr>
+          <w:lang w:val="en-US"/>
+        </w:rPr>
+        <w:t>thông</w:t>
+      </w:r>
+      <w:proofErr w:type="spellEnd"/>
+      <w:r>
+        <w:rPr>
+          <w:lang w:val="en-US"/>
+        </w:rPr>
+        <w:t xml:space="preserve"> </w:t>
+      </w:r>
+      <w:proofErr w:type="spellStart"/>
+      <w:r>
+        <w:rPr>
+          <w:lang w:val="en-US"/>
+        </w:rPr>
+        <w:t>báo</w:t>
+      </w:r>
+      <w:proofErr w:type="spellEnd"/>
+      <w:r>
+        <w:rPr>
+          <w:lang w:val="en-US"/>
+        </w:rPr>
+        <w:t xml:space="preserve"> </w:t>
+      </w:r>
+      <w:proofErr w:type="spellStart"/>
+      <w:r>
+        <w:rPr>
+          <w:lang w:val="en-US"/>
+        </w:rPr>
+        <w:t>lỗi</w:t>
+      </w:r>
+      <w:proofErr w:type="spellEnd"/>
+      <w:r>
+        <w:rPr>
+          <w:lang w:val="en-US"/>
+        </w:rPr>
+        <w:t xml:space="preserve"> </w:t>
+      </w:r>
+      <w:proofErr w:type="spellStart"/>
+      <w:r>
+        <w:rPr>
+          <w:lang w:val="en-US"/>
+        </w:rPr>
+        <w:t>nào</w:t>
+      </w:r>
+      <w:proofErr w:type="spellEnd"/>
+      <w:r>
+        <w:rPr>
+          <w:lang w:val="en-US"/>
+        </w:rPr>
+        <w:t xml:space="preserve">. </w:t>
+      </w:r>
+      <w:proofErr w:type="spellStart"/>
+      <w:r>
+        <w:rPr>
+          <w:lang w:val="en-US"/>
+        </w:rPr>
+        <w:t>Nó</w:t>
+      </w:r>
+      <w:proofErr w:type="spellEnd"/>
+      <w:r>
+        <w:rPr>
+          <w:lang w:val="en-US"/>
+        </w:rPr>
+        <w:t xml:space="preserve"> </w:t>
+      </w:r>
+      <w:proofErr w:type="spellStart"/>
+      <w:r>
+        <w:rPr>
+          <w:lang w:val="en-US"/>
+        </w:rPr>
+        <w:t>cũng</w:t>
+      </w:r>
+      <w:proofErr w:type="spellEnd"/>
+      <w:r>
+        <w:rPr>
+          <w:lang w:val="en-US"/>
+        </w:rPr>
+        <w:t xml:space="preserve"> </w:t>
+      </w:r>
+      <w:proofErr w:type="spellStart"/>
+      <w:r>
+        <w:rPr>
+          <w:lang w:val="en-US"/>
+        </w:rPr>
+        <w:t>tạo</w:t>
+      </w:r>
+      <w:proofErr w:type="spellEnd"/>
+      <w:r>
+        <w:rPr>
+          <w:lang w:val="en-US"/>
+        </w:rPr>
+        <w:t xml:space="preserve"> </w:t>
+      </w:r>
+      <w:proofErr w:type="spellStart"/>
+      <w:r>
+        <w:rPr>
+          <w:lang w:val="en-US"/>
+        </w:rPr>
+        <w:t>ra</w:t>
+      </w:r>
+      <w:proofErr w:type="spellEnd"/>
+      <w:r>
+        <w:rPr>
+          <w:lang w:val="en-US"/>
+        </w:rPr>
+        <w:t xml:space="preserve"> </w:t>
+      </w:r>
+      <w:proofErr w:type="spellStart"/>
+      <w:r>
+        <w:rPr>
+          <w:lang w:val="en-US"/>
+        </w:rPr>
+        <w:t>vấn</w:t>
+      </w:r>
+      <w:proofErr w:type="spellEnd"/>
+      <w:r>
+        <w:rPr>
+          <w:lang w:val="en-US"/>
+        </w:rPr>
+        <w:t xml:space="preserve"> </w:t>
+      </w:r>
+      <w:proofErr w:type="spellStart"/>
+      <w:r>
+        <w:rPr>
+          <w:lang w:val="en-US"/>
+        </w:rPr>
+        <w:t>đề</w:t>
+      </w:r>
+      <w:proofErr w:type="spellEnd"/>
+      <w:r>
+        <w:rPr>
+          <w:lang w:val="en-US"/>
+        </w:rPr>
+        <w:t xml:space="preserve"> </w:t>
+      </w:r>
+      <w:proofErr w:type="spellStart"/>
+      <w:r>
+        <w:rPr>
+          <w:lang w:val="en-US"/>
+        </w:rPr>
+        <w:t>đối</w:t>
+      </w:r>
+      <w:proofErr w:type="spellEnd"/>
+      <w:r>
+        <w:rPr>
+          <w:lang w:val="en-US"/>
+        </w:rPr>
+        <w:t xml:space="preserve"> </w:t>
+      </w:r>
+      <w:proofErr w:type="spellStart"/>
+      <w:r>
+        <w:rPr>
+          <w:lang w:val="en-US"/>
+        </w:rPr>
+        <w:t>với</w:t>
+      </w:r>
+      <w:proofErr w:type="spellEnd"/>
+      <w:r>
+        <w:rPr>
+          <w:lang w:val="en-US"/>
+        </w:rPr>
+        <w:t xml:space="preserve"> </w:t>
+      </w:r>
+      <w:proofErr w:type="spellStart"/>
+      <w:r>
+        <w:rPr>
+          <w:lang w:val="en-US"/>
+        </w:rPr>
+        <w:t>những</w:t>
+      </w:r>
+      <w:proofErr w:type="spellEnd"/>
+      <w:r>
+        <w:rPr>
+          <w:lang w:val="en-US"/>
+        </w:rPr>
+        <w:t xml:space="preserve"> </w:t>
+      </w:r>
+      <w:proofErr w:type="spellStart"/>
+      <w:r>
+        <w:rPr>
+          <w:lang w:val="en-US"/>
+        </w:rPr>
+        <w:t>nguồn</w:t>
+      </w:r>
+      <w:proofErr w:type="spellEnd"/>
+      <w:r>
+        <w:rPr>
+          <w:lang w:val="en-US"/>
+        </w:rPr>
+        <w:t xml:space="preserve"> </w:t>
+      </w:r>
+      <w:proofErr w:type="spellStart"/>
+      <w:r>
+        <w:rPr>
+          <w:lang w:val="en-US"/>
+        </w:rPr>
+        <w:t>tài</w:t>
+      </w:r>
+      <w:proofErr w:type="spellEnd"/>
+      <w:r>
+        <w:rPr>
+          <w:lang w:val="en-US"/>
+        </w:rPr>
+        <w:t xml:space="preserve"> </w:t>
+      </w:r>
+      <w:proofErr w:type="spellStart"/>
+      <w:r>
+        <w:rPr>
+          <w:lang w:val="en-US"/>
+        </w:rPr>
+        <w:t>nguyên</w:t>
+      </w:r>
+      <w:proofErr w:type="spellEnd"/>
+      <w:r>
+        <w:rPr>
+          <w:lang w:val="en-US"/>
+        </w:rPr>
+        <w:t xml:space="preserve"> </w:t>
+      </w:r>
+      <w:proofErr w:type="spellStart"/>
+      <w:r>
+        <w:rPr>
+          <w:lang w:val="en-US"/>
+        </w:rPr>
+        <w:t>đag</w:t>
+      </w:r>
+      <w:proofErr w:type="spellEnd"/>
+      <w:r>
+        <w:rPr>
+          <w:lang w:val="en-US"/>
+        </w:rPr>
+        <w:t xml:space="preserve"> </w:t>
+      </w:r>
+      <w:proofErr w:type="spellStart"/>
+      <w:r>
+        <w:rPr>
+          <w:lang w:val="en-US"/>
+        </w:rPr>
+        <w:t>đc</w:t>
+      </w:r>
+      <w:proofErr w:type="spellEnd"/>
+      <w:r>
+        <w:rPr>
+          <w:lang w:val="en-US"/>
+        </w:rPr>
+        <w:t xml:space="preserve"> </w:t>
+      </w:r>
+      <w:proofErr w:type="spellStart"/>
+      <w:r>
+        <w:rPr>
+          <w:lang w:val="en-US"/>
+        </w:rPr>
+        <w:t>sử</w:t>
+      </w:r>
+      <w:proofErr w:type="spellEnd"/>
+      <w:r>
+        <w:rPr>
+          <w:lang w:val="en-US"/>
+        </w:rPr>
+        <w:t xml:space="preserve"> </w:t>
+      </w:r>
+      <w:proofErr w:type="spellStart"/>
+      <w:r>
+        <w:rPr>
+          <w:lang w:val="en-US"/>
+        </w:rPr>
+        <w:t>dụng</w:t>
+      </w:r>
+      <w:proofErr w:type="spellEnd"/>
+      <w:r>
+        <w:rPr>
+          <w:lang w:val="en-US"/>
+        </w:rPr>
+        <w:t xml:space="preserve"> </w:t>
+      </w:r>
+      <w:proofErr w:type="spellStart"/>
+      <w:r>
+        <w:rPr>
+          <w:lang w:val="en-US"/>
+        </w:rPr>
+        <w:t>mà</w:t>
+      </w:r>
+      <w:proofErr w:type="spellEnd"/>
+      <w:r>
+        <w:rPr>
+          <w:lang w:val="en-US"/>
+        </w:rPr>
+        <w:t xml:space="preserve"> </w:t>
+      </w:r>
+      <w:proofErr w:type="spellStart"/>
+      <w:r>
+        <w:rPr>
+          <w:lang w:val="en-US"/>
+        </w:rPr>
+        <w:t>chưa</w:t>
+      </w:r>
+      <w:proofErr w:type="spellEnd"/>
+      <w:r>
+        <w:rPr>
+          <w:lang w:val="en-US"/>
+        </w:rPr>
+        <w:t xml:space="preserve"> </w:t>
+      </w:r>
+      <w:proofErr w:type="spellStart"/>
+      <w:r>
+        <w:rPr>
+          <w:lang w:val="en-US"/>
+        </w:rPr>
+        <w:t>đc</w:t>
+      </w:r>
+      <w:proofErr w:type="spellEnd"/>
+      <w:r>
+        <w:rPr>
+          <w:lang w:val="en-US"/>
+        </w:rPr>
+        <w:t xml:space="preserve"> </w:t>
+      </w:r>
+      <w:proofErr w:type="spellStart"/>
+      <w:r>
+        <w:rPr>
+          <w:lang w:val="en-US"/>
+        </w:rPr>
+        <w:t>đóng</w:t>
+      </w:r>
+      <w:proofErr w:type="spellEnd"/>
+    </w:p>
+    <w:p>
+      <w:pPr>
+        <w:pStyle w:val="ListParagraph"/>
+        <w:numPr>
+          <w:ilvl w:val="0"/>
+          <w:numId w:val="1"/>
+        </w:numPr>
+        <w:rPr>
+          <w:lang w:val="en-US"/>
+        </w:rPr>
+      </w:pPr>
+      <w:r>
+        <w:rPr>
+          <w:lang w:val="en-US"/>
+        </w:rPr>
+        <w:t xml:space="preserve">PHP 7: exception </w:t>
+      </w:r>
+      <w:proofErr w:type="spellStart"/>
+      <w:r>
+        <w:rPr>
+          <w:lang w:val="en-US"/>
+        </w:rPr>
+        <w:t>sẽ</w:t>
+      </w:r>
+      <w:proofErr w:type="spellEnd"/>
+      <w:r>
+        <w:rPr>
+          <w:lang w:val="en-US"/>
+        </w:rPr>
+        <w:t xml:space="preserve"> </w:t>
+      </w:r>
+      <w:proofErr w:type="spellStart"/>
+      <w:r>
+        <w:rPr>
+          <w:lang w:val="en-US"/>
+        </w:rPr>
+        <w:t>đc</w:t>
+      </w:r>
+      <w:proofErr w:type="spellEnd"/>
+      <w:r>
+        <w:rPr>
+          <w:lang w:val="en-US"/>
+        </w:rPr>
+        <w:t xml:space="preserve"> throw </w:t>
+      </w:r>
+      <w:proofErr w:type="spellStart"/>
+      <w:r>
+        <w:rPr>
+          <w:lang w:val="en-US"/>
+        </w:rPr>
+        <w:t>khi</w:t>
+      </w:r>
+      <w:proofErr w:type="spellEnd"/>
+      <w:r>
+        <w:rPr>
+          <w:lang w:val="en-US"/>
+        </w:rPr>
+        <w:t xml:space="preserve"> 1 </w:t>
+      </w:r>
+      <w:proofErr w:type="spellStart"/>
+      <w:r>
+        <w:rPr>
+          <w:lang w:val="en-US"/>
+        </w:rPr>
+        <w:t>lỗi</w:t>
+      </w:r>
+      <w:proofErr w:type="spellEnd"/>
+      <w:r>
+        <w:rPr>
+          <w:lang w:val="en-US"/>
+        </w:rPr>
+        <w:t xml:space="preserve"> </w:t>
+      </w:r>
+      <w:proofErr w:type="spellStart"/>
+      <w:r>
+        <w:rPr>
+          <w:lang w:val="en-US"/>
+        </w:rPr>
+        <w:t>nghiêm</w:t>
+      </w:r>
+      <w:proofErr w:type="spellEnd"/>
+      <w:r>
+        <w:rPr>
+          <w:lang w:val="en-US"/>
+        </w:rPr>
+        <w:t xml:space="preserve"> </w:t>
+      </w:r>
+      <w:proofErr w:type="spellStart"/>
+      <w:r>
+        <w:rPr>
+          <w:lang w:val="en-US"/>
+        </w:rPr>
+        <w:t>trọng</w:t>
+      </w:r>
+      <w:proofErr w:type="spellEnd"/>
+      <w:r>
+        <w:rPr>
+          <w:lang w:val="en-US"/>
+        </w:rPr>
+        <w:t xml:space="preserve"> </w:t>
+      </w:r>
+      <w:proofErr w:type="spellStart"/>
+      <w:r>
+        <w:rPr>
+          <w:lang w:val="en-US"/>
+        </w:rPr>
+        <w:t>xảy</w:t>
+      </w:r>
+      <w:proofErr w:type="spellEnd"/>
+      <w:r>
+        <w:rPr>
+          <w:lang w:val="en-US"/>
+        </w:rPr>
+        <w:t xml:space="preserve"> </w:t>
+      </w:r>
+      <w:proofErr w:type="spellStart"/>
+      <w:r>
+        <w:rPr>
+          <w:lang w:val="en-US"/>
+        </w:rPr>
+        <w:t>ra</w:t>
+      </w:r>
+      <w:proofErr w:type="spellEnd"/>
+      <w:r>
+        <w:rPr>
+          <w:lang w:val="en-US"/>
+        </w:rPr>
+        <w:t xml:space="preserve">, </w:t>
+      </w:r>
+      <w:proofErr w:type="spellStart"/>
+      <w:r>
+        <w:rPr>
+          <w:lang w:val="en-US"/>
+        </w:rPr>
+        <w:t>hơn</w:t>
+      </w:r>
+      <w:proofErr w:type="spellEnd"/>
+      <w:r>
+        <w:rPr>
+          <w:lang w:val="en-US"/>
+        </w:rPr>
+        <w:t xml:space="preserve"> </w:t>
+      </w:r>
+      <w:proofErr w:type="spellStart"/>
+      <w:r>
+        <w:rPr>
+          <w:lang w:val="en-US"/>
+        </w:rPr>
+        <w:t>là</w:t>
+      </w:r>
+      <w:proofErr w:type="spellEnd"/>
+      <w:r>
+        <w:rPr>
+          <w:lang w:val="en-US"/>
+        </w:rPr>
+        <w:t xml:space="preserve"> </w:t>
+      </w:r>
+      <w:proofErr w:type="spellStart"/>
+      <w:r>
+        <w:rPr>
+          <w:lang w:val="en-US"/>
+        </w:rPr>
+        <w:t>ngừng</w:t>
+      </w:r>
+      <w:proofErr w:type="spellEnd"/>
+      <w:r>
+        <w:rPr>
+          <w:lang w:val="en-US"/>
+        </w:rPr>
+        <w:t xml:space="preserve"> </w:t>
+      </w:r>
+      <w:proofErr w:type="spellStart"/>
+      <w:r>
+        <w:rPr>
+          <w:lang w:val="en-US"/>
+        </w:rPr>
+        <w:t>đoạn</w:t>
+      </w:r>
+      <w:proofErr w:type="spellEnd"/>
+      <w:r>
+        <w:rPr>
+          <w:lang w:val="en-US"/>
+        </w:rPr>
+        <w:t xml:space="preserve"> script</w:t>
+      </w:r>
+    </w:p>
+    <w:p>
+      <w:pPr>
+        <w:pStyle w:val="ListParagraph"/>
+        <w:numPr>
+          <w:ilvl w:val="0"/>
+          <w:numId w:val="1"/>
+        </w:numPr>
+        <w:rPr>
+          <w:lang w:val="en-US"/>
+        </w:rPr>
+      </w:pPr>
+      <w:proofErr w:type="spellStart"/>
+      <w:r>
+        <w:rPr>
+          <w:lang w:val="en-US"/>
+        </w:rPr>
+        <w:t>Có</w:t>
+      </w:r>
+      <w:proofErr w:type="spellEnd"/>
+      <w:r>
+        <w:rPr>
+          <w:lang w:val="en-US"/>
+        </w:rPr>
+        <w:t xml:space="preserve"> </w:t>
+      </w:r>
+      <w:proofErr w:type="spellStart"/>
+      <w:r>
+        <w:rPr>
+          <w:lang w:val="en-US"/>
+        </w:rPr>
+        <w:t>những</w:t>
+      </w:r>
+      <w:proofErr w:type="spellEnd"/>
+      <w:r>
+        <w:rPr>
+          <w:lang w:val="en-US"/>
+        </w:rPr>
+        <w:t xml:space="preserve"> </w:t>
+      </w:r>
+      <w:proofErr w:type="spellStart"/>
+      <w:r>
+        <w:rPr>
+          <w:lang w:val="en-US"/>
+        </w:rPr>
+        <w:t>lỗi</w:t>
+      </w:r>
+      <w:proofErr w:type="spellEnd"/>
+      <w:r>
+        <w:rPr>
+          <w:lang w:val="en-US"/>
+        </w:rPr>
+        <w:t xml:space="preserve"> </w:t>
+      </w:r>
+      <w:proofErr w:type="spellStart"/>
+      <w:r>
+        <w:rPr>
+          <w:lang w:val="en-US"/>
+        </w:rPr>
+        <w:t>vẫn</w:t>
+      </w:r>
+      <w:proofErr w:type="spellEnd"/>
+      <w:r>
+        <w:rPr>
+          <w:lang w:val="en-US"/>
+        </w:rPr>
+        <w:t xml:space="preserve"> </w:t>
+      </w:r>
+      <w:proofErr w:type="spellStart"/>
+      <w:r>
+        <w:rPr>
+          <w:lang w:val="en-US"/>
+        </w:rPr>
+        <w:t>sẽ</w:t>
+      </w:r>
+      <w:proofErr w:type="spellEnd"/>
+      <w:r>
+        <w:rPr>
+          <w:lang w:val="en-US"/>
+        </w:rPr>
+        <w:t xml:space="preserve"> </w:t>
+      </w:r>
+      <w:proofErr w:type="spellStart"/>
+      <w:r>
+        <w:rPr>
+          <w:lang w:val="en-US"/>
+        </w:rPr>
+        <w:t>dừng</w:t>
+      </w:r>
+      <w:proofErr w:type="spellEnd"/>
+      <w:r>
+        <w:rPr>
+          <w:lang w:val="en-US"/>
+        </w:rPr>
+        <w:t xml:space="preserve"> </w:t>
+      </w:r>
+      <w:proofErr w:type="spellStart"/>
+      <w:r>
+        <w:rPr>
+          <w:lang w:val="en-US"/>
+        </w:rPr>
+        <w:t>đoạn</w:t>
+      </w:r>
+      <w:proofErr w:type="spellEnd"/>
+      <w:r>
+        <w:rPr>
+          <w:lang w:val="en-US"/>
+        </w:rPr>
+        <w:t xml:space="preserve"> script</w:t>
+      </w:r>
+    </w:p>
+    <w:p>
+      <w:pPr>
+        <w:pStyle w:val="ListParagraph"/>
+        <w:numPr>
+          <w:ilvl w:val="0"/>
+          <w:numId w:val="1"/>
+        </w:numPr>
+        <w:rPr>
+          <w:lang w:val="en-US"/>
+        </w:rPr>
+      </w:pPr>
+      <w:r>
+        <w:rPr>
+          <w:lang w:val="en-US"/>
+        </w:rPr>
+        <w:t xml:space="preserve">Uncaught exception </w:t>
+      </w:r>
+      <w:proofErr w:type="spellStart"/>
+      <w:r>
+        <w:rPr>
+          <w:lang w:val="en-US"/>
+        </w:rPr>
+        <w:t>tiếp</w:t>
+      </w:r>
+      <w:proofErr w:type="spellEnd"/>
+      <w:r>
+        <w:rPr>
+          <w:lang w:val="en-US"/>
+        </w:rPr>
+        <w:t xml:space="preserve"> </w:t>
+      </w:r>
+      <w:proofErr w:type="spellStart"/>
+      <w:r>
+        <w:rPr>
+          <w:lang w:val="en-US"/>
+        </w:rPr>
+        <w:t>tục</w:t>
+      </w:r>
+      <w:proofErr w:type="spellEnd"/>
+      <w:r>
+        <w:rPr>
+          <w:lang w:val="en-US"/>
+        </w:rPr>
+        <w:t xml:space="preserve"> </w:t>
+      </w:r>
+      <w:proofErr w:type="spellStart"/>
+      <w:r>
+        <w:rPr>
+          <w:lang w:val="en-US"/>
+        </w:rPr>
+        <w:t>là</w:t>
+      </w:r>
+      <w:proofErr w:type="spellEnd"/>
+      <w:r>
+        <w:rPr>
+          <w:lang w:val="en-US"/>
+        </w:rPr>
+        <w:t xml:space="preserve"> 1 fatal error </w:t>
+      </w:r>
+      <w:proofErr w:type="spellStart"/>
+      <w:r>
+        <w:rPr>
+          <w:lang w:val="en-US"/>
+        </w:rPr>
+        <w:t>trong</w:t>
+      </w:r>
+      <w:proofErr w:type="spellEnd"/>
+      <w:r>
+        <w:rPr>
+          <w:lang w:val="en-US"/>
+        </w:rPr>
+        <w:t xml:space="preserve"> </w:t>
+      </w:r>
+      <w:proofErr w:type="spellStart"/>
+      <w:r>
+        <w:rPr>
+          <w:lang w:val="en-US"/>
+        </w:rPr>
+        <w:t>php</w:t>
+      </w:r>
+      <w:proofErr w:type="spellEnd"/>
+      <w:r>
+        <w:rPr>
+          <w:lang w:val="en-US"/>
+        </w:rPr>
+        <w:t xml:space="preserve"> 7</w:t>
+      </w:r>
+    </w:p>
+    <w:p>
+      <w:pPr>
+        <w:pStyle w:val="ListParagraph"/>
+        <w:numPr>
+          <w:ilvl w:val="0"/>
+          <w:numId w:val="1"/>
+        </w:numPr>
+        <w:rPr>
+          <w:lang w:val="en-US"/>
+        </w:rPr>
+      </w:pPr>
+      <w:proofErr w:type="spellStart"/>
+      <w:r>
+        <w:rPr>
+          <w:lang w:val="en-US"/>
+        </w:rPr>
+        <w:t>Dùng</w:t>
+      </w:r>
+      <w:proofErr w:type="spellEnd"/>
+      <w:r>
+        <w:rPr>
+          <w:lang w:val="en-US"/>
+        </w:rPr>
+        <w:t xml:space="preserve"> </w:t>
+      </w:r>
+      <w:proofErr w:type="spellStart"/>
+      <w:r>
+        <w:rPr>
+          <w:lang w:val="en-US"/>
+        </w:rPr>
+        <w:t>throwable</w:t>
+      </w:r>
+      <w:proofErr w:type="spellEnd"/>
+      <w:r>
+        <w:rPr>
+          <w:lang w:val="en-US"/>
+        </w:rPr>
+        <w:t xml:space="preserve"> </w:t>
+      </w:r>
+      <w:proofErr w:type="spellStart"/>
+      <w:r>
+        <w:rPr>
+          <w:lang w:val="en-US"/>
+        </w:rPr>
+        <w:t>trong</w:t>
+      </w:r>
+      <w:proofErr w:type="spellEnd"/>
+      <w:r>
+        <w:rPr>
+          <w:lang w:val="en-US"/>
+        </w:rPr>
+        <w:t xml:space="preserve"> try/catch </w:t>
+      </w:r>
+      <w:proofErr w:type="spellStart"/>
+      <w:r>
+        <w:rPr>
+          <w:lang w:val="en-US"/>
+        </w:rPr>
+        <w:t>để</w:t>
+      </w:r>
+      <w:proofErr w:type="spellEnd"/>
+      <w:r>
+        <w:rPr>
+          <w:lang w:val="en-US"/>
+        </w:rPr>
+        <w:t xml:space="preserve"> </w:t>
+      </w:r>
+      <w:proofErr w:type="spellStart"/>
+      <w:r>
+        <w:rPr>
+          <w:lang w:val="en-US"/>
+        </w:rPr>
+        <w:t>bắt</w:t>
+      </w:r>
+      <w:proofErr w:type="spellEnd"/>
+      <w:r>
+        <w:rPr>
+          <w:lang w:val="en-US"/>
+        </w:rPr>
+        <w:t xml:space="preserve"> exception </w:t>
+      </w:r>
+      <w:proofErr w:type="spellStart"/>
+      <w:r>
+        <w:rPr>
+          <w:lang w:val="en-US"/>
+        </w:rPr>
+        <w:t>và</w:t>
+      </w:r>
+      <w:proofErr w:type="spellEnd"/>
+      <w:r>
+        <w:rPr>
+          <w:lang w:val="en-US"/>
+        </w:rPr>
+        <w:t xml:space="preserve"> error</w:t>
+      </w:r>
+      <w:r>
+        <w:rPr>
+          <w:lang w:val="en-US"/>
+        </w:rPr>
+        <w:t xml:space="preserve">, </w:t>
+      </w:r>
+      <w:proofErr w:type="spellStart"/>
+      <w:r>
+        <w:rPr>
+          <w:lang w:val="en-US"/>
+        </w:rPr>
+        <w:t>nhưng</w:t>
+      </w:r>
+      <w:proofErr w:type="spellEnd"/>
+      <w:r>
+        <w:rPr>
+          <w:lang w:val="en-US"/>
+        </w:rPr>
+        <w:t xml:space="preserve"> </w:t>
+      </w:r>
+      <w:proofErr w:type="spellStart"/>
+      <w:r>
+        <w:rPr>
+          <w:lang w:val="en-US"/>
+        </w:rPr>
+        <w:t>sẽ</w:t>
+      </w:r>
+      <w:proofErr w:type="spellEnd"/>
+      <w:r>
+        <w:rPr>
+          <w:lang w:val="en-US"/>
+        </w:rPr>
+        <w:t xml:space="preserve"> </w:t>
+      </w:r>
+      <w:proofErr w:type="spellStart"/>
+      <w:r>
+        <w:rPr>
+          <w:lang w:val="en-US"/>
+        </w:rPr>
+        <w:t>tốt</w:t>
+      </w:r>
+      <w:proofErr w:type="spellEnd"/>
+      <w:r>
+        <w:rPr>
+          <w:lang w:val="en-US"/>
+        </w:rPr>
+        <w:t xml:space="preserve"> </w:t>
+      </w:r>
+      <w:proofErr w:type="spellStart"/>
+      <w:r>
+        <w:rPr>
+          <w:lang w:val="en-US"/>
+        </w:rPr>
+        <w:t>hơn</w:t>
+      </w:r>
+      <w:proofErr w:type="spellEnd"/>
+      <w:r>
+        <w:rPr>
+          <w:lang w:val="en-US"/>
+        </w:rPr>
+        <w:t xml:space="preserve"> </w:t>
+      </w:r>
+      <w:proofErr w:type="spellStart"/>
+      <w:r>
+        <w:rPr>
+          <w:lang w:val="en-US"/>
+        </w:rPr>
+        <w:t>nếu</w:t>
+      </w:r>
+      <w:proofErr w:type="spellEnd"/>
+      <w:r>
+        <w:rPr>
+          <w:lang w:val="en-US"/>
+        </w:rPr>
+        <w:t xml:space="preserve"> </w:t>
+      </w:r>
+      <w:proofErr w:type="spellStart"/>
+      <w:r>
+        <w:rPr>
+          <w:lang w:val="en-US"/>
+        </w:rPr>
+        <w:t>chỉ</w:t>
+      </w:r>
+      <w:proofErr w:type="spellEnd"/>
+      <w:r>
+        <w:rPr>
+          <w:lang w:val="en-US"/>
+        </w:rPr>
+        <w:t xml:space="preserve"> </w:t>
+      </w:r>
+      <w:proofErr w:type="spellStart"/>
+      <w:r>
+        <w:rPr>
+          <w:lang w:val="en-US"/>
+        </w:rPr>
+        <w:t>rõ</w:t>
+      </w:r>
+      <w:proofErr w:type="spellEnd"/>
+      <w:r>
+        <w:rPr>
+          <w:lang w:val="en-US"/>
+        </w:rPr>
+        <w:t xml:space="preserve"> </w:t>
+      </w:r>
+      <w:proofErr w:type="spellStart"/>
+      <w:r>
+        <w:rPr>
+          <w:lang w:val="en-US"/>
+        </w:rPr>
+        <w:t>ra</w:t>
+      </w:r>
+      <w:proofErr w:type="spellEnd"/>
+      <w:r>
+        <w:rPr>
+          <w:lang w:val="en-US"/>
+        </w:rPr>
+        <w:t xml:space="preserve"> </w:t>
+      </w:r>
+      <w:proofErr w:type="spellStart"/>
+      <w:r>
+        <w:rPr>
+          <w:lang w:val="en-US"/>
+        </w:rPr>
+        <w:t>loại</w:t>
+      </w:r>
+      <w:proofErr w:type="spellEnd"/>
+      <w:r>
+        <w:rPr>
+          <w:lang w:val="en-US"/>
+        </w:rPr>
+        <w:t xml:space="preserve"> exception, error</w:t>
+      </w:r>
+    </w:p>
+    <w:p>
+      <w:pPr>
+        <w:pStyle w:val="ListParagraph"/>
+        <w:numPr>
+          <w:ilvl w:val="0"/>
+          <w:numId w:val="1"/>
+        </w:numPr>
+        <w:rPr>
+          <w:lang w:val="en-US"/>
+        </w:rPr>
+      </w:pPr>
+      <w:proofErr w:type="spellStart"/>
+      <w:r>
+        <w:rPr>
+          <w:lang w:val="en-US"/>
+        </w:rPr>
+        <w:t>Lỗi</w:t>
+      </w:r>
+      <w:proofErr w:type="spellEnd"/>
+      <w:r>
+        <w:rPr>
+          <w:lang w:val="en-US"/>
+        </w:rPr>
+        <w:t xml:space="preserve"> fatal error: catchable </w:t>
+      </w:r>
+      <w:proofErr w:type="spellStart"/>
+      <w:r>
+        <w:rPr>
+          <w:lang w:val="en-US"/>
+        </w:rPr>
+        <w:t>và</w:t>
+      </w:r>
+      <w:proofErr w:type="spellEnd"/>
+      <w:r>
+        <w:rPr>
+          <w:lang w:val="en-US"/>
+        </w:rPr>
+        <w:t xml:space="preserve"> non-catchable?</w:t>
+      </w:r>
+    </w:p>
+    <w:p>
+      <w:pPr>
+        <w:pStyle w:val="ListParagraph"/>
+        <w:numPr>
+          <w:ilvl w:val="0"/>
+          <w:numId w:val="1"/>
+        </w:numPr>
+        <w:rPr>
+          <w:lang w:val="en-US"/>
+        </w:rPr>
+      </w:pPr>
+      <w:r>
+        <w:rPr>
+          <w:lang w:val="en-US"/>
+        </w:rPr>
+        <w:t xml:space="preserve">PHP 7 </w:t>
+      </w:r>
+      <w:proofErr w:type="spellStart"/>
+      <w:r>
+        <w:rPr>
+          <w:lang w:val="en-US"/>
+        </w:rPr>
+        <w:t>sẽ</w:t>
+      </w:r>
+      <w:proofErr w:type="spellEnd"/>
+      <w:r>
+        <w:rPr>
+          <w:lang w:val="en-US"/>
+        </w:rPr>
+        <w:t xml:space="preserve"> </w:t>
+      </w:r>
+      <w:proofErr w:type="spellStart"/>
+      <w:r>
+        <w:rPr>
+          <w:lang w:val="en-US"/>
+        </w:rPr>
+        <w:t>quăng</w:t>
+      </w:r>
+      <w:proofErr w:type="spellEnd"/>
+      <w:r>
+        <w:rPr>
+          <w:lang w:val="en-US"/>
+        </w:rPr>
+        <w:t xml:space="preserve"> exception </w:t>
+      </w:r>
+      <w:proofErr w:type="spellStart"/>
+      <w:r>
+        <w:rPr>
+          <w:lang w:val="en-US"/>
+        </w:rPr>
+        <w:t>cho</w:t>
+      </w:r>
+      <w:proofErr w:type="spellEnd"/>
+      <w:r>
+        <w:rPr>
+          <w:lang w:val="en-US"/>
+        </w:rPr>
+        <w:t xml:space="preserve"> </w:t>
+      </w:r>
+      <w:proofErr w:type="spellStart"/>
+      <w:r>
+        <w:rPr>
+          <w:lang w:val="en-US"/>
+        </w:rPr>
+        <w:t>những</w:t>
+      </w:r>
+      <w:proofErr w:type="spellEnd"/>
+      <w:r>
+        <w:rPr>
+          <w:lang w:val="en-US"/>
+        </w:rPr>
+        <w:t xml:space="preserve"> </w:t>
+      </w:r>
+      <w:proofErr w:type="spellStart"/>
+      <w:r>
+        <w:rPr>
+          <w:lang w:val="en-US"/>
+        </w:rPr>
+        <w:t>lỗi</w:t>
+      </w:r>
+      <w:proofErr w:type="spellEnd"/>
+      <w:r>
+        <w:rPr>
+          <w:lang w:val="en-US"/>
+        </w:rPr>
+        <w:t xml:space="preserve"> PHP </w:t>
+      </w:r>
+      <w:proofErr w:type="spellStart"/>
+      <w:r>
+        <w:rPr>
+          <w:lang w:val="en-US"/>
+        </w:rPr>
+        <w:t>tiêu</w:t>
+      </w:r>
+      <w:proofErr w:type="spellEnd"/>
+      <w:r>
+        <w:rPr>
+          <w:lang w:val="en-US"/>
+        </w:rPr>
+        <w:t xml:space="preserve"> </w:t>
+      </w:r>
+      <w:proofErr w:type="spellStart"/>
+      <w:r>
+        <w:rPr>
+          <w:lang w:val="en-US"/>
+        </w:rPr>
+        <w:t>chuẩn</w:t>
+      </w:r>
+      <w:proofErr w:type="spellEnd"/>
+      <w:r>
+        <w:rPr>
+          <w:lang w:val="en-US"/>
+        </w:rPr>
+        <w:t xml:space="preserve">, </w:t>
+      </w:r>
+      <w:proofErr w:type="spellStart"/>
+      <w:r>
+        <w:rPr>
+          <w:lang w:val="en-US"/>
+        </w:rPr>
+        <w:t>nghĩa</w:t>
+      </w:r>
+      <w:proofErr w:type="spellEnd"/>
+      <w:r>
+        <w:rPr>
+          <w:lang w:val="en-US"/>
+        </w:rPr>
+        <w:t xml:space="preserve"> </w:t>
+      </w:r>
+      <w:proofErr w:type="spellStart"/>
+      <w:r>
+        <w:rPr>
+          <w:lang w:val="en-US"/>
+        </w:rPr>
+        <w:t>là</w:t>
+      </w:r>
+      <w:proofErr w:type="spellEnd"/>
+      <w:r>
+        <w:rPr>
+          <w:lang w:val="en-US"/>
+        </w:rPr>
+        <w:t xml:space="preserve"> ta </w:t>
+      </w:r>
+      <w:proofErr w:type="spellStart"/>
+      <w:r>
+        <w:rPr>
+          <w:lang w:val="en-US"/>
+        </w:rPr>
+        <w:t>có</w:t>
+      </w:r>
+      <w:proofErr w:type="spellEnd"/>
+      <w:r>
+        <w:rPr>
+          <w:lang w:val="en-US"/>
+        </w:rPr>
+        <w:t xml:space="preserve"> </w:t>
+      </w:r>
+      <w:proofErr w:type="spellStart"/>
+      <w:r>
+        <w:rPr>
+          <w:lang w:val="en-US"/>
+        </w:rPr>
+        <w:t>thể</w:t>
+      </w:r>
+      <w:proofErr w:type="spellEnd"/>
+      <w:r>
+        <w:rPr>
+          <w:lang w:val="en-US"/>
+        </w:rPr>
+        <w:t xml:space="preserve"> </w:t>
+      </w:r>
+      <w:proofErr w:type="spellStart"/>
+      <w:r>
+        <w:rPr>
+          <w:lang w:val="en-US"/>
+        </w:rPr>
+        <w:t>xử</w:t>
+      </w:r>
+      <w:proofErr w:type="spellEnd"/>
+      <w:r>
+        <w:rPr>
+          <w:lang w:val="en-US"/>
+        </w:rPr>
+        <w:t xml:space="preserve"> </w:t>
+      </w:r>
+      <w:proofErr w:type="spellStart"/>
+      <w:r>
+        <w:rPr>
+          <w:lang w:val="en-US"/>
+        </w:rPr>
+        <w:t>chúng</w:t>
+      </w:r>
+      <w:proofErr w:type="spellEnd"/>
+      <w:r>
+        <w:rPr>
+          <w:lang w:val="en-US"/>
+        </w:rPr>
+        <w:t xml:space="preserve"> </w:t>
+      </w:r>
+      <w:proofErr w:type="spellStart"/>
+      <w:r>
+        <w:rPr>
+          <w:lang w:val="en-US"/>
+        </w:rPr>
+        <w:t>bằng</w:t>
+      </w:r>
+      <w:proofErr w:type="spellEnd"/>
+      <w:r>
+        <w:rPr>
+          <w:lang w:val="en-US"/>
+        </w:rPr>
+        <w:t xml:space="preserve"> try/catch</w:t>
+      </w:r>
+    </w:p>
+    <w:p>
+      <w:pPr>
+        <w:pStyle w:val="ListParagraph"/>
+        <w:numPr>
+          <w:ilvl w:val="0"/>
+          <w:numId w:val="1"/>
+        </w:numPr>
+        <w:rPr>
+          <w:lang w:val="en-US"/>
+        </w:rPr>
+      </w:pPr>
+      <w:proofErr w:type="spellStart"/>
+      <w:r>
+        <w:rPr>
+          <w:lang w:val="en-US"/>
+        </w:rPr>
+        <w:t>Trc</w:t>
+      </w:r>
+      <w:proofErr w:type="spellEnd"/>
+      <w:r>
+        <w:rPr>
+          <w:lang w:val="en-US"/>
+        </w:rPr>
+        <w:t xml:space="preserve"> PHP 5: </w:t>
+      </w:r>
+      <w:proofErr w:type="spellStart"/>
+      <w:r>
+        <w:rPr>
+          <w:lang w:val="en-US"/>
+        </w:rPr>
+        <w:t>ko</w:t>
+      </w:r>
+      <w:proofErr w:type="spellEnd"/>
+      <w:r>
+        <w:rPr>
+          <w:lang w:val="en-US"/>
+        </w:rPr>
+        <w:t xml:space="preserve"> </w:t>
+      </w:r>
+      <w:proofErr w:type="spellStart"/>
+      <w:r>
+        <w:rPr>
+          <w:lang w:val="en-US"/>
+        </w:rPr>
+        <w:t>có</w:t>
+      </w:r>
+      <w:proofErr w:type="spellEnd"/>
+      <w:r>
+        <w:rPr>
+          <w:lang w:val="en-US"/>
+        </w:rPr>
+        <w:t xml:space="preserve"> </w:t>
+      </w:r>
+      <w:proofErr w:type="spellStart"/>
+      <w:r>
+        <w:rPr>
+          <w:lang w:val="en-US"/>
+        </w:rPr>
+        <w:t>xử</w:t>
+      </w:r>
+      <w:proofErr w:type="spellEnd"/>
+      <w:r>
+        <w:rPr>
+          <w:lang w:val="en-US"/>
+        </w:rPr>
+        <w:t xml:space="preserve"> </w:t>
+      </w:r>
+      <w:proofErr w:type="spellStart"/>
+      <w:r>
+        <w:rPr>
+          <w:lang w:val="en-US"/>
+        </w:rPr>
+        <w:t>lý</w:t>
+      </w:r>
+      <w:proofErr w:type="spellEnd"/>
+      <w:r>
+        <w:rPr>
+          <w:lang w:val="en-US"/>
+        </w:rPr>
+        <w:t xml:space="preserve"> exception</w:t>
+      </w:r>
+    </w:p>
+    <w:p>
+      <w:pPr>
+        <w:pStyle w:val="ListParagraph"/>
+        <w:numPr>
+          <w:ilvl w:val="0"/>
+          <w:numId w:val="1"/>
+        </w:numPr>
+        <w:rPr>
+          <w:lang w:val="en-US"/>
+        </w:rPr>
+      </w:pPr>
+      <w:r>
+        <w:rPr>
+          <w:lang w:val="en-US"/>
+        </w:rPr>
+        <w:t xml:space="preserve">Error </w:t>
+      </w:r>
+      <w:proofErr w:type="spellStart"/>
+      <w:r>
+        <w:rPr>
+          <w:lang w:val="en-US"/>
+        </w:rPr>
+        <w:t>đc</w:t>
+      </w:r>
+      <w:proofErr w:type="spellEnd"/>
+      <w:r>
+        <w:rPr>
+          <w:lang w:val="en-US"/>
+        </w:rPr>
+        <w:t xml:space="preserve"> </w:t>
+      </w:r>
+      <w:proofErr w:type="spellStart"/>
+      <w:r>
+        <w:rPr>
+          <w:lang w:val="en-US"/>
+        </w:rPr>
+        <w:t>thiết</w:t>
+      </w:r>
+      <w:proofErr w:type="spellEnd"/>
+      <w:r>
+        <w:rPr>
+          <w:lang w:val="en-US"/>
+        </w:rPr>
+        <w:t xml:space="preserve"> </w:t>
+      </w:r>
+      <w:proofErr w:type="spellStart"/>
+      <w:r>
+        <w:rPr>
+          <w:lang w:val="en-US"/>
+        </w:rPr>
+        <w:t>kế</w:t>
+      </w:r>
+      <w:proofErr w:type="spellEnd"/>
+      <w:r>
+        <w:rPr>
+          <w:lang w:val="en-US"/>
+        </w:rPr>
+        <w:t xml:space="preserve"> </w:t>
+      </w:r>
+      <w:proofErr w:type="spellStart"/>
+      <w:r>
+        <w:rPr>
+          <w:lang w:val="en-US"/>
+        </w:rPr>
+        <w:t>để</w:t>
+      </w:r>
+      <w:proofErr w:type="spellEnd"/>
+      <w:r>
+        <w:rPr>
+          <w:lang w:val="en-US"/>
+        </w:rPr>
+        <w:t xml:space="preserve"> </w:t>
+      </w:r>
+      <w:proofErr w:type="spellStart"/>
+      <w:r>
+        <w:rPr>
+          <w:lang w:val="en-US"/>
+        </w:rPr>
+        <w:t>hiển</w:t>
+      </w:r>
+      <w:proofErr w:type="spellEnd"/>
+      <w:r>
+        <w:rPr>
+          <w:lang w:val="en-US"/>
+        </w:rPr>
+        <w:t xml:space="preserve"> </w:t>
+      </w:r>
+      <w:proofErr w:type="spellStart"/>
+      <w:r>
+        <w:rPr>
+          <w:lang w:val="en-US"/>
+        </w:rPr>
+        <w:t>thị</w:t>
+      </w:r>
+      <w:proofErr w:type="spellEnd"/>
+      <w:r>
+        <w:rPr>
+          <w:lang w:val="en-US"/>
+        </w:rPr>
+        <w:t xml:space="preserve"> message </w:t>
+      </w:r>
+      <w:proofErr w:type="spellStart"/>
+      <w:r>
+        <w:rPr>
+          <w:lang w:val="en-US"/>
+        </w:rPr>
+        <w:t>và</w:t>
+      </w:r>
+      <w:proofErr w:type="spellEnd"/>
+      <w:r>
+        <w:rPr>
+          <w:lang w:val="en-US"/>
+        </w:rPr>
+        <w:t xml:space="preserve"> shut down </w:t>
+      </w:r>
+      <w:proofErr w:type="spellStart"/>
+      <w:r>
+        <w:rPr>
+          <w:lang w:val="en-US"/>
+        </w:rPr>
+        <w:t>chương</w:t>
+      </w:r>
+      <w:proofErr w:type="spellEnd"/>
+      <w:r>
+        <w:rPr>
+          <w:lang w:val="en-US"/>
+        </w:rPr>
+        <w:t xml:space="preserve"> </w:t>
+      </w:r>
+      <w:proofErr w:type="spellStart"/>
+      <w:r>
+        <w:rPr>
+          <w:lang w:val="en-US"/>
+        </w:rPr>
+        <w:t>trình</w:t>
+      </w:r>
+      <w:proofErr w:type="spellEnd"/>
+    </w:p>
+    <w:p>
+      <w:pPr>
+        <w:pStyle w:val="ListParagraph"/>
+        <w:numPr>
+          <w:ilvl w:val="0"/>
+          <w:numId w:val="1"/>
+        </w:numPr>
+        <w:rPr>
+          <w:lang w:val="en-US"/>
+        </w:rPr>
+      </w:pPr>
+      <w:proofErr w:type="spellStart"/>
+      <w:r>
+        <w:rPr>
+          <w:lang w:val="en-US"/>
+        </w:rPr>
+        <w:t>Nếu</w:t>
+      </w:r>
+      <w:proofErr w:type="spellEnd"/>
+      <w:r>
+        <w:rPr>
+          <w:lang w:val="en-US"/>
+        </w:rPr>
+        <w:t xml:space="preserve"> </w:t>
+      </w:r>
+      <w:proofErr w:type="spellStart"/>
+      <w:r>
+        <w:rPr>
+          <w:lang w:val="en-US"/>
+        </w:rPr>
+        <w:t>ko</w:t>
+      </w:r>
+      <w:proofErr w:type="spellEnd"/>
+      <w:r>
+        <w:rPr>
+          <w:lang w:val="en-US"/>
+        </w:rPr>
+        <w:t xml:space="preserve"> </w:t>
+      </w:r>
+      <w:proofErr w:type="spellStart"/>
+      <w:r>
+        <w:rPr>
+          <w:lang w:val="en-US"/>
+        </w:rPr>
+        <w:t>dùng</w:t>
+      </w:r>
+      <w:proofErr w:type="spellEnd"/>
+      <w:r>
+        <w:rPr>
+          <w:lang w:val="en-US"/>
+        </w:rPr>
+        <w:t xml:space="preserve"> </w:t>
+      </w:r>
+      <w:proofErr w:type="spellStart"/>
+      <w:r>
+        <w:rPr>
+          <w:lang w:val="en-US"/>
+        </w:rPr>
+        <w:t>loại</w:t>
+      </w:r>
+      <w:proofErr w:type="spellEnd"/>
+      <w:r>
+        <w:rPr>
+          <w:lang w:val="en-US"/>
+        </w:rPr>
+        <w:t xml:space="preserve"> Error </w:t>
+      </w:r>
+      <w:proofErr w:type="spellStart"/>
+      <w:r>
+        <w:rPr>
+          <w:lang w:val="en-US"/>
+        </w:rPr>
+        <w:t>này</w:t>
+      </w:r>
+      <w:proofErr w:type="spellEnd"/>
+      <w:r>
+        <w:rPr>
+          <w:lang w:val="en-US"/>
+        </w:rPr>
+        <w:t xml:space="preserve"> </w:t>
+      </w:r>
+      <w:proofErr w:type="spellStart"/>
+      <w:r>
+        <w:rPr>
+          <w:lang w:val="en-US"/>
+        </w:rPr>
+        <w:t>thì</w:t>
+      </w:r>
+      <w:proofErr w:type="spellEnd"/>
+      <w:r>
+        <w:rPr>
+          <w:lang w:val="en-US"/>
+        </w:rPr>
+        <w:t xml:space="preserve"> </w:t>
+      </w:r>
+      <w:proofErr w:type="spellStart"/>
+      <w:r>
+        <w:rPr>
+          <w:lang w:val="en-US"/>
+        </w:rPr>
+        <w:t>các</w:t>
+      </w:r>
+      <w:proofErr w:type="spellEnd"/>
+      <w:r>
+        <w:rPr>
+          <w:lang w:val="en-US"/>
+        </w:rPr>
+        <w:t xml:space="preserve"> fatal error </w:t>
+      </w:r>
+      <w:proofErr w:type="spellStart"/>
+      <w:r>
+        <w:rPr>
+          <w:lang w:val="en-US"/>
+        </w:rPr>
+        <w:t>sẽ</w:t>
+      </w:r>
+      <w:proofErr w:type="spellEnd"/>
+      <w:r>
+        <w:rPr>
+          <w:lang w:val="en-US"/>
+        </w:rPr>
+        <w:t xml:space="preserve"> crash, shut down </w:t>
+      </w:r>
+      <w:proofErr w:type="spellStart"/>
+      <w:r>
+        <w:rPr>
+          <w:lang w:val="en-US"/>
+        </w:rPr>
+        <w:t>chương</w:t>
+      </w:r>
+      <w:proofErr w:type="spellEnd"/>
+      <w:r>
+        <w:rPr>
+          <w:lang w:val="en-US"/>
+        </w:rPr>
+        <w:t xml:space="preserve"> </w:t>
+      </w:r>
+      <w:proofErr w:type="spellStart"/>
+      <w:r>
+        <w:rPr>
+          <w:lang w:val="en-US"/>
+        </w:rPr>
+        <w:t>trình</w:t>
+      </w:r>
+      <w:proofErr w:type="spellEnd"/>
+    </w:p>
+    <w:p>
+      <w:pPr>
+        <w:pStyle w:val="ListParagraph"/>
+        <w:numPr>
+          <w:ilvl w:val="0"/>
+          <w:numId w:val="1"/>
+        </w:numPr>
+        <w:rPr>
+          <w:lang w:val="en-US"/>
+        </w:rPr>
+      </w:pPr>
+      <w:r>
+        <w:rPr>
+          <w:lang w:val="en-US"/>
+        </w:rPr>
+        <w:t xml:space="preserve">Ta </w:t>
+      </w:r>
+      <w:proofErr w:type="spellStart"/>
+      <w:r>
+        <w:rPr>
+          <w:lang w:val="en-US"/>
+        </w:rPr>
+        <w:t>có</w:t>
+      </w:r>
+      <w:proofErr w:type="spellEnd"/>
+      <w:r>
+        <w:rPr>
+          <w:lang w:val="en-US"/>
+        </w:rPr>
+        <w:t xml:space="preserve"> </w:t>
+      </w:r>
+      <w:proofErr w:type="spellStart"/>
+      <w:r>
+        <w:rPr>
+          <w:lang w:val="en-US"/>
+        </w:rPr>
+        <w:t>thể</w:t>
+      </w:r>
+      <w:proofErr w:type="spellEnd"/>
+      <w:r>
+        <w:rPr>
+          <w:lang w:val="en-US"/>
+        </w:rPr>
+        <w:t xml:space="preserve"> </w:t>
+      </w:r>
+      <w:proofErr w:type="spellStart"/>
+      <w:r>
+        <w:rPr>
+          <w:lang w:val="en-US"/>
+        </w:rPr>
+        <w:t>hiển</w:t>
+      </w:r>
+      <w:proofErr w:type="spellEnd"/>
+      <w:r>
+        <w:rPr>
+          <w:lang w:val="en-US"/>
+        </w:rPr>
+        <w:t xml:space="preserve"> </w:t>
+      </w:r>
+      <w:proofErr w:type="spellStart"/>
+      <w:r>
+        <w:rPr>
+          <w:lang w:val="en-US"/>
+        </w:rPr>
+        <w:t>thị</w:t>
+      </w:r>
+      <w:proofErr w:type="spellEnd"/>
+      <w:r>
+        <w:rPr>
+          <w:lang w:val="en-US"/>
+        </w:rPr>
+        <w:t xml:space="preserve"> message </w:t>
+      </w:r>
+      <w:proofErr w:type="spellStart"/>
+      <w:r>
+        <w:rPr>
+          <w:lang w:val="en-US"/>
+        </w:rPr>
+        <w:t>cho</w:t>
+      </w:r>
+      <w:proofErr w:type="spellEnd"/>
+      <w:r>
+        <w:rPr>
+          <w:lang w:val="en-US"/>
+        </w:rPr>
+        <w:t xml:space="preserve"> user, </w:t>
+      </w:r>
+      <w:proofErr w:type="spellStart"/>
+      <w:r>
+        <w:rPr>
+          <w:lang w:val="en-US"/>
+        </w:rPr>
+        <w:t>ghi</w:t>
+      </w:r>
+      <w:proofErr w:type="spellEnd"/>
+      <w:r>
+        <w:rPr>
+          <w:lang w:val="en-US"/>
+        </w:rPr>
+        <w:t xml:space="preserve"> </w:t>
+      </w:r>
+      <w:proofErr w:type="spellStart"/>
+      <w:r>
+        <w:rPr>
+          <w:lang w:val="en-US"/>
+        </w:rPr>
+        <w:t>vào</w:t>
+      </w:r>
+      <w:proofErr w:type="spellEnd"/>
+      <w:r>
+        <w:rPr>
+          <w:lang w:val="en-US"/>
+        </w:rPr>
+        <w:t xml:space="preserve"> log, </w:t>
+      </w:r>
+      <w:proofErr w:type="spellStart"/>
+      <w:r>
+        <w:rPr>
+          <w:lang w:val="en-US"/>
+        </w:rPr>
+        <w:t>hoặc</w:t>
+      </w:r>
+      <w:proofErr w:type="spellEnd"/>
+      <w:r>
+        <w:rPr>
+          <w:lang w:val="en-US"/>
+        </w:rPr>
+        <w:t xml:space="preserve"> </w:t>
+      </w:r>
+      <w:proofErr w:type="spellStart"/>
+      <w:r>
+        <w:rPr>
+          <w:lang w:val="en-US"/>
+        </w:rPr>
+        <w:t>bỏ</w:t>
+      </w:r>
+      <w:proofErr w:type="spellEnd"/>
+      <w:r>
+        <w:rPr>
+          <w:lang w:val="en-US"/>
+        </w:rPr>
+        <w:t xml:space="preserve"> qua</w:t>
+      </w:r>
+    </w:p>
+    <w:p>
+      <w:pPr>
+        <w:pStyle w:val="ListParagraph"/>
+        <w:numPr>
+          <w:ilvl w:val="0"/>
+          <w:numId w:val="1"/>
+        </w:numPr>
+        <w:rPr>
+          <w:lang w:val="en-US"/>
+        </w:rPr>
+      </w:pPr>
+      <w:r>
+        <w:rPr>
+          <w:lang w:val="en-US"/>
+        </w:rPr>
+        <w:t>Finally: close file, database</w:t>
+      </w:r>
+      <w:r>
+        <w:rPr>
+          <w:lang w:val="en-US"/>
+        </w:rPr>
+        <w:t>s</w:t>
+      </w:r>
       <w:bookmarkStart w:id="0" w:name="_GoBack"/>
       <w:bookmarkEnd w:id="0"/>
     </w:p>
@@ -802,6 +4132,17 @@
       <w:contextualSpacing/>
     </w:pPr>
   </w:style>
+  <w:style w:type="character" w:styleId="Hyperlink">
+    <w:name w:val="Hyperlink"/>
+    <w:basedOn w:val="DefaultParagraphFont"/>
+    <w:uiPriority w:val="99"/>
+    <w:unhideWhenUsed/>
+    <w:rsid w:val="00216167"/>
+    <w:rPr>
+      <w:color w:val="0563C1" w:themeColor="hyperlink"/>
+      <w:u w:val="single"/>
+    </w:rPr>
+  </w:style>
 </w:styles>
 </file>
 

</xml_diff>